<commit_message>
ultima version de documento estrategia
</commit_message>
<xml_diff>
--- a/docs/Estrategia.docx
+++ b/docs/Estrategia.docx
@@ -1,6 +1,6 @@
 
 <file path=word/document.xml><?xml version="1.0" encoding="utf-8"?>
-<w:document xmlns:wpc="http://schemas.microsoft.com/office/word/2010/wordprocessingCanvas" xmlns:mc="http://schemas.openxmlformats.org/markup-compatibility/2006" xmlns:o="urn:schemas-microsoft-com:office:office" xmlns:r="http://schemas.openxmlformats.org/officeDocument/2006/relationships" xmlns:m="http://schemas.openxmlformats.org/officeDocument/2006/math" xmlns:v="urn:schemas-microsoft-com:vml" xmlns:wp14="http://schemas.microsoft.com/office/word/2010/wordprocessingDrawing" xmlns:wp="http://schemas.openxmlformats.org/drawingml/2006/wordprocessingDrawing" xmlns:w10="urn:schemas-microsoft-com:office:word" xmlns:w="http://schemas.openxmlformats.org/wordprocessingml/2006/main" xmlns:w14="http://schemas.microsoft.com/office/word/2010/wordml" xmlns:wpg="http://schemas.microsoft.com/office/word/2010/wordprocessingGroup" xmlns:wpi="http://schemas.microsoft.com/office/word/2010/wordprocessingInk" xmlns:wne="http://schemas.microsoft.com/office/word/2006/wordml" xmlns:wps="http://schemas.microsoft.com/office/word/2010/wordprocessingShape" mc:Ignorable="w14 wp14">
+<w:document xmlns:wpc="http://schemas.microsoft.com/office/word/2010/wordprocessingCanvas" xmlns:mc="http://schemas.openxmlformats.org/markup-compatibility/2006" xmlns:o="urn:schemas-microsoft-com:office:office" xmlns:r="http://schemas.openxmlformats.org/officeDocument/2006/relationships" xmlns:m="http://schemas.openxmlformats.org/officeDocument/2006/math" xmlns:v="urn:schemas-microsoft-com:vml" xmlns:wp14="http://schemas.microsoft.com/office/word/2010/wordprocessingDrawing" xmlns:wp="http://schemas.openxmlformats.org/drawingml/2006/wordprocessingDrawing" xmlns:w10="urn:schemas-microsoft-com:office:word" xmlns:w="http://schemas.openxmlformats.org/wordprocessingml/2006/main" xmlns:w14="http://schemas.microsoft.com/office/word/2010/wordml" xmlns:w15="http://schemas.microsoft.com/office/word/2012/wordml" xmlns:wpg="http://schemas.microsoft.com/office/word/2010/wordprocessingGroup" xmlns:wpi="http://schemas.microsoft.com/office/word/2010/wordprocessingInk" xmlns:wne="http://schemas.microsoft.com/office/word/2006/wordml" xmlns:wps="http://schemas.microsoft.com/office/word/2010/wordprocessingShape" mc:Ignorable="w14 w15 wp14">
   <w:body>
     <w:p>
       <w:pPr>
@@ -91,7 +91,6 @@
           <w:szCs w:val="40"/>
         </w:rPr>
       </w:pPr>
-      <w:proofErr w:type="spellStart"/>
       <w:r>
         <w:rPr>
           <w:rFonts w:ascii="DejaVu Serif" w:hAnsi="DejaVu Serif"/>
@@ -100,7 +99,6 @@
         </w:rPr>
         <w:t>FrbaEcommerce</w:t>
       </w:r>
-      <w:proofErr w:type="spellEnd"/>
     </w:p>
     <w:p>
       <w:pPr>
@@ -129,7 +127,7 @@
           <w:noProof/>
           <w:sz w:val="40"/>
           <w:szCs w:val="40"/>
-          <w:lang w:val="es-ES" w:eastAsia="es-ES" w:bidi="ar-SA"/>
+          <w:lang w:val="en-US" w:eastAsia="en-US" w:bidi="ar-SA"/>
         </w:rPr>
         <w:drawing>
           <wp:anchor distT="0" distB="0" distL="114300" distR="114300" simplePos="0" relativeHeight="251656704" behindDoc="0" locked="0" layoutInCell="1" allowOverlap="1">
@@ -153,7 +151,7 @@
                     <pic:cNvPicPr/>
                   </pic:nvPicPr>
                   <pic:blipFill>
-                    <a:blip r:embed="rId8">
+                    <a:blip r:embed="rId7">
                       <a:lum/>
                       <a:alphaModFix/>
                     </a:blip>
@@ -271,16 +269,7 @@
           <w:sz w:val="40"/>
           <w:szCs w:val="40"/>
         </w:rPr>
-        <w:t xml:space="preserve">Docente: Marcelo </w:t>
-      </w:r>
-      <w:proofErr w:type="spellStart"/>
-      <w:r>
-        <w:rPr>
-          <w:rFonts w:ascii="DejaVu Serif" w:hAnsi="DejaVu Serif"/>
-          <w:sz w:val="40"/>
-          <w:szCs w:val="40"/>
-        </w:rPr>
-        <w:t>Mos</w:t>
+        <w:t>Docente: Marcelo Mos</w:t>
       </w:r>
       <w:r>
         <w:rPr>
@@ -290,7 +279,6 @@
         </w:rPr>
         <w:t>cuzza</w:t>
       </w:r>
-      <w:proofErr w:type="spellEnd"/>
     </w:p>
     <w:p>
       <w:pPr>
@@ -522,18 +510,8 @@
                 <w:sz w:val="30"/>
                 <w:szCs w:val="30"/>
               </w:rPr>
-              <w:t xml:space="preserve">Federico Martin </w:t>
-            </w:r>
-            <w:proofErr w:type="spellStart"/>
-            <w:r>
-              <w:rPr>
-                <w:rFonts w:ascii="DejaVu Serif" w:hAnsi="DejaVu Serif"/>
-                <w:sz w:val="30"/>
-                <w:szCs w:val="30"/>
-              </w:rPr>
-              <w:t>Jaite</w:t>
-            </w:r>
-            <w:proofErr w:type="spellEnd"/>
+              <w:t>Federico Martin Jaite</w:t>
+            </w:r>
           </w:p>
         </w:tc>
         <w:tc>
@@ -670,18 +648,8 @@
                 <w:sz w:val="30"/>
                 <w:szCs w:val="30"/>
               </w:rPr>
-              <w:t xml:space="preserve">Santiago </w:t>
-            </w:r>
-            <w:proofErr w:type="spellStart"/>
-            <w:r>
-              <w:rPr>
-                <w:rFonts w:ascii="DejaVu Serif" w:hAnsi="DejaVu Serif"/>
-                <w:sz w:val="30"/>
-                <w:szCs w:val="30"/>
-              </w:rPr>
-              <w:t>Manopella</w:t>
-            </w:r>
-            <w:proofErr w:type="spellEnd"/>
+              <w:t>Santiago Manopella</w:t>
+            </w:r>
           </w:p>
         </w:tc>
         <w:tc>
@@ -749,18 +717,8 @@
                 <w:sz w:val="30"/>
                 <w:szCs w:val="30"/>
               </w:rPr>
-              <w:t xml:space="preserve">Ariel Enzo </w:t>
-            </w:r>
-            <w:proofErr w:type="spellStart"/>
-            <w:r>
-              <w:rPr>
-                <w:rFonts w:ascii="DejaVu Serif" w:hAnsi="DejaVu Serif"/>
-                <w:sz w:val="30"/>
-                <w:szCs w:val="30"/>
-              </w:rPr>
-              <w:t>Boyatjian</w:t>
-            </w:r>
-            <w:proofErr w:type="spellEnd"/>
+              <w:t>Ariel Enzo Boyatjian</w:t>
+            </w:r>
           </w:p>
         </w:tc>
         <w:tc>
@@ -853,17 +811,15 @@
       <w:sdtContent>
         <w:p>
           <w:pPr>
-            <w:pStyle w:val="TtulodeTDC"/>
+            <w:pStyle w:val="TOCHeading"/>
           </w:pPr>
-          <w:proofErr w:type="spellStart"/>
           <w:r>
             <w:t>Indice</w:t>
           </w:r>
-          <w:proofErr w:type="spellEnd"/>
         </w:p>
         <w:p>
           <w:pPr>
-            <w:pStyle w:val="TDC1"/>
+            <w:pStyle w:val="TOC1"/>
             <w:tabs>
               <w:tab w:val="right" w:leader="dot" w:pos="9628"/>
             </w:tabs>
@@ -873,7 +829,7 @@
               <w:kern w:val="0"/>
               <w:sz w:val="22"/>
               <w:szCs w:val="22"/>
-              <w:lang w:val="es-ES" w:eastAsia="es-ES" w:bidi="ar-SA"/>
+              <w:lang w:val="en-US" w:eastAsia="en-US" w:bidi="ar-SA"/>
             </w:rPr>
           </w:pPr>
           <w:r>
@@ -885,114 +841,67 @@
           <w:r>
             <w:fldChar w:fldCharType="separate"/>
           </w:r>
-          <w:bookmarkStart w:id="0" w:name="_GoBack"/>
-          <w:bookmarkEnd w:id="0"/>
-          <w:r>
-            <w:rPr>
-              <w:rStyle w:val="Hipervnculo"/>
-              <w:noProof/>
-            </w:rPr>
-            <w:fldChar w:fldCharType="begin"/>
-          </w:r>
-          <w:r>
-            <w:rPr>
-              <w:rStyle w:val="Hipervnculo"/>
-              <w:noProof/>
-            </w:rPr>
-            <w:instrText xml:space="preserve"> </w:instrText>
-          </w:r>
-          <w:r>
-            <w:rPr>
-              <w:noProof/>
-            </w:rPr>
-            <w:instrText>HYPERLINK \l "_Toc392674052"</w:instrText>
-          </w:r>
-          <w:r>
-            <w:rPr>
-              <w:rStyle w:val="Hipervnculo"/>
-              <w:noProof/>
-            </w:rPr>
-            <w:instrText xml:space="preserve"> </w:instrText>
-          </w:r>
-          <w:r>
-            <w:rPr>
-              <w:rStyle w:val="Hipervnculo"/>
-              <w:noProof/>
-            </w:rPr>
-          </w:r>
-          <w:r>
-            <w:rPr>
-              <w:rStyle w:val="Hipervnculo"/>
-              <w:noProof/>
-            </w:rPr>
-            <w:fldChar w:fldCharType="separate"/>
-          </w:r>
-          <w:r>
-            <w:rPr>
-              <w:rStyle w:val="Hipervnculo"/>
-              <w:noProof/>
-            </w:rPr>
-            <w:t>DER</w:t>
-          </w:r>
-          <w:r>
-            <w:rPr>
-              <w:noProof/>
-              <w:webHidden/>
-            </w:rPr>
-            <w:tab/>
-          </w:r>
-          <w:r>
-            <w:rPr>
-              <w:noProof/>
-              <w:webHidden/>
-            </w:rPr>
-            <w:fldChar w:fldCharType="begin"/>
-          </w:r>
-          <w:r>
-            <w:rPr>
-              <w:noProof/>
-              <w:webHidden/>
-            </w:rPr>
-            <w:instrText xml:space="preserve"> PAGEREF _Toc392674052 \h </w:instrText>
-          </w:r>
-          <w:r>
-            <w:rPr>
-              <w:noProof/>
-              <w:webHidden/>
-            </w:rPr>
-          </w:r>
-          <w:r>
-            <w:rPr>
-              <w:noProof/>
-              <w:webHidden/>
-            </w:rPr>
-            <w:fldChar w:fldCharType="separate"/>
-          </w:r>
-          <w:r>
-            <w:rPr>
-              <w:noProof/>
-              <w:webHidden/>
-            </w:rPr>
-            <w:t>3</w:t>
-          </w:r>
-          <w:r>
-            <w:rPr>
-              <w:noProof/>
-              <w:webHidden/>
-            </w:rPr>
-            <w:fldChar w:fldCharType="end"/>
-          </w:r>
-          <w:r>
-            <w:rPr>
-              <w:rStyle w:val="Hipervnculo"/>
-              <w:noProof/>
-            </w:rPr>
-            <w:fldChar w:fldCharType="end"/>
-          </w:r>
+          <w:hyperlink w:anchor="_Toc392674895" w:history="1">
+            <w:r>
+              <w:rPr>
+                <w:rStyle w:val="Hyperlink"/>
+                <w:noProof/>
+              </w:rPr>
+              <w:t>DER</w:t>
+            </w:r>
+            <w:r>
+              <w:rPr>
+                <w:noProof/>
+                <w:webHidden/>
+              </w:rPr>
+              <w:tab/>
+            </w:r>
+            <w:r>
+              <w:rPr>
+                <w:noProof/>
+                <w:webHidden/>
+              </w:rPr>
+              <w:fldChar w:fldCharType="begin"/>
+            </w:r>
+            <w:r>
+              <w:rPr>
+                <w:noProof/>
+                <w:webHidden/>
+              </w:rPr>
+              <w:instrText xml:space="preserve"> PAGEREF _Toc392674895 \h </w:instrText>
+            </w:r>
+            <w:r>
+              <w:rPr>
+                <w:noProof/>
+                <w:webHidden/>
+              </w:rPr>
+            </w:r>
+            <w:r>
+              <w:rPr>
+                <w:noProof/>
+                <w:webHidden/>
+              </w:rPr>
+              <w:fldChar w:fldCharType="separate"/>
+            </w:r>
+            <w:r>
+              <w:rPr>
+                <w:noProof/>
+                <w:webHidden/>
+              </w:rPr>
+              <w:t>3</w:t>
+            </w:r>
+            <w:r>
+              <w:rPr>
+                <w:noProof/>
+                <w:webHidden/>
+              </w:rPr>
+              <w:fldChar w:fldCharType="end"/>
+            </w:r>
+          </w:hyperlink>
         </w:p>
         <w:p>
           <w:pPr>
-            <w:pStyle w:val="TDC2"/>
+            <w:pStyle w:val="TOC2"/>
             <w:tabs>
               <w:tab w:val="right" w:leader="dot" w:pos="9628"/>
             </w:tabs>
@@ -1002,13 +911,13 @@
               <w:kern w:val="0"/>
               <w:sz w:val="22"/>
               <w:szCs w:val="22"/>
-              <w:lang w:val="es-ES" w:eastAsia="es-ES" w:bidi="ar-SA"/>
+              <w:lang w:val="en-US" w:eastAsia="en-US" w:bidi="ar-SA"/>
             </w:rPr>
           </w:pPr>
-          <w:hyperlink w:anchor="_Toc392674053" w:history="1">
-            <w:r>
-              <w:rPr>
-                <w:rStyle w:val="Hipervnculo"/>
+          <w:hyperlink w:anchor="_Toc392674896" w:history="1">
+            <w:r>
+              <w:rPr>
+                <w:rStyle w:val="Hyperlink"/>
                 <w:noProof/>
               </w:rPr>
               <w:t>Tablas</w:t>
@@ -1032,7 +941,7 @@
                 <w:noProof/>
                 <w:webHidden/>
               </w:rPr>
-              <w:instrText xml:space="preserve"> PAGEREF _Toc392674053 \h </w:instrText>
+              <w:instrText xml:space="preserve"> PAGEREF _Toc392674896 \h </w:instrText>
             </w:r>
             <w:r>
               <w:rPr>
@@ -1065,7 +974,7 @@
         </w:p>
         <w:p>
           <w:pPr>
-            <w:pStyle w:val="TDC2"/>
+            <w:pStyle w:val="TOC2"/>
             <w:tabs>
               <w:tab w:val="right" w:leader="dot" w:pos="9628"/>
             </w:tabs>
@@ -1075,13 +984,13 @@
               <w:kern w:val="0"/>
               <w:sz w:val="22"/>
               <w:szCs w:val="22"/>
-              <w:lang w:val="es-ES" w:eastAsia="es-ES" w:bidi="ar-SA"/>
+              <w:lang w:val="en-US" w:eastAsia="en-US" w:bidi="ar-SA"/>
             </w:rPr>
           </w:pPr>
-          <w:hyperlink w:anchor="_Toc392674054" w:history="1">
-            <w:r>
-              <w:rPr>
-                <w:rStyle w:val="Hipervnculo"/>
+          <w:hyperlink w:anchor="_Toc392674897" w:history="1">
+            <w:r>
+              <w:rPr>
+                <w:rStyle w:val="Hyperlink"/>
                 <w:noProof/>
                 <w:lang w:val="es-ES"/>
               </w:rPr>
@@ -1106,7 +1015,7 @@
                 <w:noProof/>
                 <w:webHidden/>
               </w:rPr>
-              <w:instrText xml:space="preserve"> PAGEREF _Toc392674054 \h </w:instrText>
+              <w:instrText xml:space="preserve"> PAGEREF _Toc392674897 \h </w:instrText>
             </w:r>
             <w:r>
               <w:rPr>
@@ -1139,7 +1048,7 @@
         </w:p>
         <w:p>
           <w:pPr>
-            <w:pStyle w:val="TDC2"/>
+            <w:pStyle w:val="TOC2"/>
             <w:tabs>
               <w:tab w:val="right" w:leader="dot" w:pos="9628"/>
             </w:tabs>
@@ -1149,17 +1058,17 @@
               <w:kern w:val="0"/>
               <w:sz w:val="22"/>
               <w:szCs w:val="22"/>
-              <w:lang w:val="es-ES" w:eastAsia="es-ES" w:bidi="ar-SA"/>
+              <w:lang w:val="en-US" w:eastAsia="en-US" w:bidi="ar-SA"/>
             </w:rPr>
           </w:pPr>
-          <w:hyperlink w:anchor="_Toc392674055" w:history="1">
-            <w:r>
-              <w:rPr>
-                <w:rStyle w:val="Hipervnculo"/>
+          <w:hyperlink w:anchor="_Toc392674898" w:history="1">
+            <w:r>
+              <w:rPr>
+                <w:rStyle w:val="Hyperlink"/>
                 <w:noProof/>
                 <w:lang w:val="es-ES"/>
               </w:rPr>
-              <w:t>SPs</w:t>
+              <w:t>Stored Procedures</w:t>
             </w:r>
             <w:r>
               <w:rPr>
@@ -1180,7 +1089,7 @@
                 <w:noProof/>
                 <w:webHidden/>
               </w:rPr>
-              <w:instrText xml:space="preserve"> PAGEREF _Toc392674055 \h </w:instrText>
+              <w:instrText xml:space="preserve"> PAGEREF _Toc392674898 \h </w:instrText>
             </w:r>
             <w:r>
               <w:rPr>
@@ -1213,7 +1122,7 @@
         </w:p>
         <w:p>
           <w:pPr>
-            <w:pStyle w:val="TDC1"/>
+            <w:pStyle w:val="TOC1"/>
             <w:tabs>
               <w:tab w:val="right" w:leader="dot" w:pos="9628"/>
             </w:tabs>
@@ -1223,13 +1132,13 @@
               <w:kern w:val="0"/>
               <w:sz w:val="22"/>
               <w:szCs w:val="22"/>
-              <w:lang w:val="es-ES" w:eastAsia="es-ES" w:bidi="ar-SA"/>
+              <w:lang w:val="en-US" w:eastAsia="en-US" w:bidi="ar-SA"/>
             </w:rPr>
           </w:pPr>
-          <w:hyperlink w:anchor="_Toc392674056" w:history="1">
-            <w:r>
-              <w:rPr>
-                <w:rStyle w:val="Hipervnculo"/>
+          <w:hyperlink w:anchor="_Toc392674899" w:history="1">
+            <w:r>
+              <w:rPr>
+                <w:rStyle w:val="Hyperlink"/>
                 <w:noProof/>
               </w:rPr>
               <w:t>Inconsistencias de migración</w:t>
@@ -1253,7 +1162,7 @@
                 <w:noProof/>
                 <w:webHidden/>
               </w:rPr>
-              <w:instrText xml:space="preserve"> PAGEREF _Toc392674056 \h </w:instrText>
+              <w:instrText xml:space="preserve"> PAGEREF _Toc392674899 \h </w:instrText>
             </w:r>
             <w:r>
               <w:rPr>
@@ -1286,7 +1195,7 @@
         </w:p>
         <w:p>
           <w:pPr>
-            <w:pStyle w:val="TDC1"/>
+            <w:pStyle w:val="TOC1"/>
             <w:tabs>
               <w:tab w:val="right" w:leader="dot" w:pos="9628"/>
             </w:tabs>
@@ -1296,13 +1205,13 @@
               <w:kern w:val="0"/>
               <w:sz w:val="22"/>
               <w:szCs w:val="22"/>
-              <w:lang w:val="es-ES" w:eastAsia="es-ES" w:bidi="ar-SA"/>
+              <w:lang w:val="en-US" w:eastAsia="en-US" w:bidi="ar-SA"/>
             </w:rPr>
           </w:pPr>
-          <w:hyperlink w:anchor="_Toc392674057" w:history="1">
-            <w:r>
-              <w:rPr>
-                <w:rStyle w:val="Hipervnculo"/>
+          <w:hyperlink w:anchor="_Toc392674900" w:history="1">
+            <w:r>
+              <w:rPr>
+                <w:rStyle w:val="Hyperlink"/>
                 <w:noProof/>
               </w:rPr>
               <w:t>Consideraciones / asunciones</w:t>
@@ -1326,7 +1235,80 @@
                 <w:noProof/>
                 <w:webHidden/>
               </w:rPr>
-              <w:instrText xml:space="preserve"> PAGEREF _Toc392674057 \h </w:instrText>
+              <w:instrText xml:space="preserve"> PAGEREF _Toc392674900 \h </w:instrText>
+            </w:r>
+            <w:r>
+              <w:rPr>
+                <w:noProof/>
+                <w:webHidden/>
+              </w:rPr>
+            </w:r>
+            <w:r>
+              <w:rPr>
+                <w:noProof/>
+                <w:webHidden/>
+              </w:rPr>
+              <w:fldChar w:fldCharType="separate"/>
+            </w:r>
+            <w:r>
+              <w:rPr>
+                <w:noProof/>
+                <w:webHidden/>
+              </w:rPr>
+              <w:t>5</w:t>
+            </w:r>
+            <w:r>
+              <w:rPr>
+                <w:noProof/>
+                <w:webHidden/>
+              </w:rPr>
+              <w:fldChar w:fldCharType="end"/>
+            </w:r>
+          </w:hyperlink>
+        </w:p>
+        <w:p>
+          <w:pPr>
+            <w:pStyle w:val="TOC1"/>
+            <w:tabs>
+              <w:tab w:val="right" w:leader="dot" w:pos="9628"/>
+            </w:tabs>
+            <w:rPr>
+              <w:rFonts w:asciiTheme="minorHAnsi" w:eastAsiaTheme="minorEastAsia" w:hAnsiTheme="minorHAnsi" w:cstheme="minorBidi"/>
+              <w:noProof/>
+              <w:kern w:val="0"/>
+              <w:sz w:val="22"/>
+              <w:szCs w:val="22"/>
+              <w:lang w:val="en-US" w:eastAsia="en-US" w:bidi="ar-SA"/>
+            </w:rPr>
+          </w:pPr>
+          <w:hyperlink w:anchor="_Toc392674901" w:history="1">
+            <w:r>
+              <w:rPr>
+                <w:rStyle w:val="Hyperlink"/>
+                <w:noProof/>
+              </w:rPr>
+              <w:t>Estrategia</w:t>
+            </w:r>
+            <w:r>
+              <w:rPr>
+                <w:noProof/>
+                <w:webHidden/>
+              </w:rPr>
+              <w:tab/>
+            </w:r>
+            <w:r>
+              <w:rPr>
+                <w:noProof/>
+                <w:webHidden/>
+              </w:rPr>
+              <w:fldChar w:fldCharType="begin"/>
+            </w:r>
+            <w:r>
+              <w:rPr>
+                <w:noProof/>
+                <w:webHidden/>
+              </w:rPr>
+              <w:instrText xml:space="preserve"> PAGEREF _Toc392674901 \h </w:instrText>
             </w:r>
             <w:r>
               <w:rPr>
@@ -1401,7 +1383,7 @@
     </w:p>
     <w:p>
       <w:pPr>
-        <w:pStyle w:val="Ttulo1"/>
+        <w:pStyle w:val="Heading1"/>
         <w:sectPr>
           <w:pgSz w:w="11906" w:h="16838"/>
           <w:pgMar w:top="1134" w:right="1134" w:bottom="1134" w:left="1134" w:header="720" w:footer="720" w:gutter="0"/>
@@ -1409,12 +1391,14 @@
           <w:docGrid w:linePitch="326"/>
         </w:sectPr>
       </w:pPr>
-    </w:p>
-    <w:p>
-      <w:pPr>
-        <w:pStyle w:val="Ttulo1"/>
-      </w:pPr>
-      <w:bookmarkStart w:id="1" w:name="_Toc392674052"/>
+      <w:bookmarkStart w:id="0" w:name="_GoBack"/>
+      <w:bookmarkEnd w:id="0"/>
+    </w:p>
+    <w:p>
+      <w:pPr>
+        <w:pStyle w:val="Heading1"/>
+      </w:pPr>
+      <w:bookmarkStart w:id="1" w:name="_Toc392674895"/>
       <w:r>
         <w:lastRenderedPageBreak/>
         <w:t>DER</w:t>
@@ -1433,7 +1417,7 @@
       <w:r>
         <w:rPr>
           <w:noProof/>
-          <w:lang w:val="es-ES" w:eastAsia="es-ES" w:bidi="ar-SA"/>
+          <w:lang w:val="en-US" w:eastAsia="en-US" w:bidi="ar-SA"/>
         </w:rPr>
         <w:drawing>
           <wp:inline distT="0" distB="0" distL="0" distR="0" wp14:anchorId="430409C5" wp14:editId="0CF7B56B">
@@ -1453,7 +1437,7 @@
                     </pic:cNvPicPr>
                   </pic:nvPicPr>
                   <pic:blipFill>
-                    <a:blip r:embed="rId9">
+                    <a:blip r:embed="rId8">
                       <a:extLst>
                         <a:ext uri="{28A0092B-C50C-407E-A947-70E740481C1C}">
                           <a14:useLocalDpi xmlns:a14="http://schemas.microsoft.com/office/drawing/2010/main" val="0"/>
@@ -1487,9 +1471,9 @@
     </w:p>
     <w:p>
       <w:pPr>
-        <w:pStyle w:val="Ttulo2"/>
-      </w:pPr>
-      <w:bookmarkStart w:id="2" w:name="_Toc392674053"/>
+        <w:pStyle w:val="Heading2"/>
+      </w:pPr>
+      <w:bookmarkStart w:id="2" w:name="_Toc392674896"/>
       <w:r>
         <w:lastRenderedPageBreak/>
         <w:t>Tablas</w:t>
@@ -1616,7 +1600,6 @@
           <w:szCs w:val="22"/>
         </w:rPr>
       </w:pPr>
-      <w:proofErr w:type="spellStart"/>
       <w:r>
         <w:rPr>
           <w:sz w:val="22"/>
@@ -1625,7 +1608,6 @@
         </w:rPr>
         <w:t>Factura_FormaPago</w:t>
       </w:r>
-      <w:proofErr w:type="spellEnd"/>
       <w:r>
         <w:rPr>
           <w:sz w:val="22"/>
@@ -1648,7 +1630,6 @@
           <w:szCs w:val="22"/>
         </w:rPr>
       </w:pPr>
-      <w:proofErr w:type="spellStart"/>
       <w:r>
         <w:rPr>
           <w:sz w:val="22"/>
@@ -1657,7 +1638,6 @@
         </w:rPr>
         <w:t>Factura_Items</w:t>
       </w:r>
-      <w:proofErr w:type="spellEnd"/>
       <w:r>
         <w:rPr>
           <w:sz w:val="22"/>
@@ -1673,7 +1653,6 @@
           <w:szCs w:val="22"/>
         </w:rPr>
       </w:pPr>
-      <w:proofErr w:type="spellStart"/>
       <w:r>
         <w:rPr>
           <w:sz w:val="22"/>
@@ -1682,7 +1661,6 @@
         </w:rPr>
         <w:t>Inconsistencias_Calificaciones</w:t>
       </w:r>
-      <w:proofErr w:type="spellEnd"/>
       <w:r>
         <w:rPr>
           <w:sz w:val="22"/>
@@ -1858,7 +1836,6 @@
           <w:szCs w:val="22"/>
         </w:rPr>
       </w:pPr>
-      <w:proofErr w:type="spellStart"/>
       <w:r>
         <w:rPr>
           <w:sz w:val="22"/>
@@ -1867,7 +1844,6 @@
         </w:rPr>
         <w:t>Publicaciones_Estados</w:t>
       </w:r>
-      <w:proofErr w:type="spellEnd"/>
       <w:r>
         <w:rPr>
           <w:sz w:val="22"/>
@@ -1883,7 +1859,6 @@
           <w:szCs w:val="22"/>
         </w:rPr>
       </w:pPr>
-      <w:proofErr w:type="spellStart"/>
       <w:r>
         <w:rPr>
           <w:sz w:val="22"/>
@@ -1892,7 +1867,6 @@
         </w:rPr>
         <w:t>Publicaciones_Rubro</w:t>
       </w:r>
-      <w:proofErr w:type="spellEnd"/>
       <w:r>
         <w:rPr>
           <w:sz w:val="22"/>
@@ -1922,7 +1896,6 @@
           <w:szCs w:val="22"/>
         </w:rPr>
       </w:pPr>
-      <w:proofErr w:type="spellStart"/>
       <w:r>
         <w:rPr>
           <w:sz w:val="22"/>
@@ -1931,7 +1904,6 @@
         </w:rPr>
         <w:t>Publicaciones_Tipo</w:t>
       </w:r>
-      <w:proofErr w:type="spellEnd"/>
       <w:r>
         <w:rPr>
           <w:sz w:val="22"/>
@@ -1947,7 +1919,6 @@
           <w:szCs w:val="22"/>
         </w:rPr>
       </w:pPr>
-      <w:proofErr w:type="spellStart"/>
       <w:r>
         <w:rPr>
           <w:sz w:val="22"/>
@@ -1956,7 +1927,6 @@
         </w:rPr>
         <w:t>Publicaciones_Visibilidad</w:t>
       </w:r>
-      <w:proofErr w:type="spellEnd"/>
       <w:r>
         <w:rPr>
           <w:sz w:val="22"/>
@@ -2002,7 +1972,6 @@
           <w:szCs w:val="22"/>
         </w:rPr>
       </w:pPr>
-      <w:proofErr w:type="spellStart"/>
       <w:r>
         <w:rPr>
           <w:sz w:val="22"/>
@@ -2011,7 +1980,6 @@
         </w:rPr>
         <w:t>RL_Publicaciones_Rubros</w:t>
       </w:r>
-      <w:proofErr w:type="spellEnd"/>
       <w:r>
         <w:rPr>
           <w:sz w:val="22"/>
@@ -2027,7 +1995,6 @@
           <w:szCs w:val="22"/>
         </w:rPr>
       </w:pPr>
-      <w:proofErr w:type="spellStart"/>
       <w:r>
         <w:rPr>
           <w:sz w:val="22"/>
@@ -2036,7 +2003,6 @@
         </w:rPr>
         <w:t>RL_Roles_Funciones</w:t>
       </w:r>
-      <w:proofErr w:type="spellEnd"/>
       <w:r>
         <w:rPr>
           <w:sz w:val="22"/>
@@ -2052,7 +2018,6 @@
           <w:szCs w:val="22"/>
         </w:rPr>
       </w:pPr>
-      <w:proofErr w:type="spellStart"/>
       <w:r>
         <w:rPr>
           <w:sz w:val="22"/>
@@ -2061,7 +2026,6 @@
         </w:rPr>
         <w:t>RL_Usuarios_Roles</w:t>
       </w:r>
-      <w:proofErr w:type="spellEnd"/>
       <w:r>
         <w:rPr>
           <w:sz w:val="22"/>
@@ -2123,7 +2087,6 @@
           <w:szCs w:val="22"/>
         </w:rPr>
       </w:pPr>
-      <w:proofErr w:type="spellStart"/>
       <w:r>
         <w:rPr>
           <w:sz w:val="22"/>
@@ -2132,7 +2095,6 @@
         </w:rPr>
         <w:t>Tipo_Docs</w:t>
       </w:r>
-      <w:proofErr w:type="spellEnd"/>
       <w:r>
         <w:rPr>
           <w:sz w:val="22"/>
@@ -2190,13 +2152,12 @@
     <w:p/>
     <w:p>
       <w:pPr>
-        <w:pStyle w:val="Ttulo2"/>
+        <w:pStyle w:val="Heading2"/>
         <w:rPr>
           <w:lang w:val="es-ES"/>
         </w:rPr>
       </w:pPr>
-      <w:bookmarkStart w:id="3" w:name="_Toc392674054"/>
-      <w:proofErr w:type="spellStart"/>
+      <w:bookmarkStart w:id="3" w:name="_Toc392674897"/>
       <w:r>
         <w:rPr>
           <w:lang w:val="es-ES"/>
@@ -2204,16 +2165,14 @@
         <w:t>Views</w:t>
       </w:r>
       <w:bookmarkEnd w:id="3"/>
-      <w:proofErr w:type="spellEnd"/>
-    </w:p>
-    <w:p>
-      <w:pPr>
-        <w:rPr>
-          <w:sz w:val="22"/>
-          <w:szCs w:val="22"/>
-        </w:rPr>
-      </w:pPr>
-      <w:proofErr w:type="spellStart"/>
+    </w:p>
+    <w:p>
+      <w:pPr>
+        <w:rPr>
+          <w:sz w:val="22"/>
+          <w:szCs w:val="22"/>
+        </w:rPr>
+      </w:pPr>
       <w:r>
         <w:rPr>
           <w:sz w:val="22"/>
@@ -2222,7 +2181,6 @@
         </w:rPr>
         <w:t>Ofertas_Estado_VW</w:t>
       </w:r>
-      <w:proofErr w:type="spellEnd"/>
       <w:r>
         <w:rPr>
           <w:sz w:val="22"/>
@@ -2246,7 +2204,6 @@
           <w:szCs w:val="22"/>
         </w:rPr>
       </w:pPr>
-      <w:proofErr w:type="spellStart"/>
       <w:r>
         <w:rPr>
           <w:sz w:val="22"/>
@@ -2255,7 +2212,6 @@
         </w:rPr>
         <w:t>Compras_VW</w:t>
       </w:r>
-      <w:proofErr w:type="spellEnd"/>
       <w:r>
         <w:rPr>
           <w:sz w:val="22"/>
@@ -2271,7 +2227,6 @@
           <w:szCs w:val="22"/>
         </w:rPr>
       </w:pPr>
-      <w:proofErr w:type="spellStart"/>
       <w:r>
         <w:rPr>
           <w:sz w:val="22"/>
@@ -2280,453 +2235,422 @@
         </w:rPr>
         <w:t>Calificaciones_VW</w:t>
       </w:r>
-      <w:proofErr w:type="spellEnd"/>
-      <w:r>
-        <w:rPr>
-          <w:sz w:val="22"/>
-          <w:szCs w:val="22"/>
-        </w:rPr>
-        <w:t xml:space="preserve"> = utilizada para el histórico de </w:t>
-      </w:r>
-      <w:r>
-        <w:rPr>
-          <w:sz w:val="22"/>
-          <w:szCs w:val="22"/>
+      <w:r>
+        <w:rPr>
+          <w:sz w:val="22"/>
+          <w:szCs w:val="22"/>
+        </w:rPr>
+        <w:t xml:space="preserve"> = utilizada para el histórico de calificaciones</w:t>
+      </w:r>
+    </w:p>
+    <w:p>
+      <w:pPr>
+        <w:rPr>
+          <w:sz w:val="22"/>
+          <w:szCs w:val="22"/>
+          <w:u w:val="single"/>
+        </w:rPr>
+      </w:pPr>
+      <w:r>
+        <w:rPr>
+          <w:sz w:val="22"/>
+          <w:szCs w:val="22"/>
+          <w:u w:val="single"/>
+        </w:rPr>
+        <w:t>Calificaciones_Pendientes_VW</w:t>
+      </w:r>
+      <w:r>
+        <w:rPr>
+          <w:sz w:val="22"/>
+          <w:szCs w:val="22"/>
+          <w:u w:val="single"/>
+        </w:rPr>
+        <w:t xml:space="preserve"> </w:t>
+      </w:r>
+      <w:r>
+        <w:rPr>
+          <w:sz w:val="22"/>
+          <w:szCs w:val="22"/>
+        </w:rPr>
+        <w:t>=</w:t>
+      </w:r>
+      <w:r>
+        <w:rPr>
+          <w:sz w:val="22"/>
+          <w:szCs w:val="22"/>
+        </w:rPr>
+        <w:t xml:space="preserve"> utilizada por la aplicación para determinar las calificaciones pendientes</w:t>
+      </w:r>
+    </w:p>
+    <w:p>
+      <w:pPr>
+        <w:rPr>
+          <w:sz w:val="22"/>
+          <w:szCs w:val="22"/>
+        </w:rPr>
+      </w:pPr>
+      <w:r>
+        <w:rPr>
+          <w:sz w:val="22"/>
+          <w:szCs w:val="22"/>
+          <w:u w:val="single"/>
+        </w:rPr>
+        <w:t>Inhabilitados_Compra_Oferta_VW</w:t>
+      </w:r>
+      <w:r>
+        <w:rPr>
+          <w:sz w:val="22"/>
+          <w:szCs w:val="22"/>
+        </w:rPr>
+        <w:t xml:space="preserve"> = a partir de las calificaciones pendientes determina users inhabilitados</w:t>
+      </w:r>
+    </w:p>
+    <w:p>
+      <w:pPr>
+        <w:rPr>
+          <w:sz w:val="22"/>
+          <w:szCs w:val="22"/>
+        </w:rPr>
+      </w:pPr>
+      <w:r>
+        <w:rPr>
+          <w:sz w:val="22"/>
+          <w:szCs w:val="22"/>
+          <w:u w:val="single"/>
+        </w:rPr>
+        <w:t>Preguntas_Pendientes_VW</w:t>
+      </w:r>
+      <w:r>
+        <w:rPr>
+          <w:sz w:val="22"/>
+          <w:szCs w:val="22"/>
+        </w:rPr>
+        <w:t xml:space="preserve"> = preguntas sin respuesta, utilizada por la aplicación</w:t>
+      </w:r>
+    </w:p>
+    <w:p>
+      <w:pPr>
+        <w:rPr>
+          <w:sz w:val="22"/>
+          <w:szCs w:val="22"/>
+        </w:rPr>
+      </w:pPr>
+      <w:r>
+        <w:rPr>
+          <w:sz w:val="22"/>
+          <w:szCs w:val="22"/>
+          <w:u w:val="single"/>
+        </w:rPr>
+        <w:t>Respondidas_VW</w:t>
+      </w:r>
+      <w:r>
+        <w:rPr>
+          <w:sz w:val="22"/>
+          <w:szCs w:val="22"/>
+        </w:rPr>
+        <w:t xml:space="preserve"> = </w:t>
+      </w:r>
+      <w:r>
+        <w:rPr>
+          <w:sz w:val="22"/>
+          <w:szCs w:val="22"/>
+        </w:rPr>
+        <w:t>preguntas con sus respuestas</w:t>
+      </w:r>
+    </w:p>
+    <w:p>
+      <w:pPr>
+        <w:rPr>
+          <w:sz w:val="22"/>
+          <w:szCs w:val="22"/>
+        </w:rPr>
+      </w:pPr>
+      <w:r>
+        <w:rPr>
+          <w:sz w:val="22"/>
+          <w:szCs w:val="22"/>
+          <w:u w:val="single"/>
+        </w:rPr>
+        <w:t>Contador_Visibilidad_VW</w:t>
+      </w:r>
+      <w:r>
+        <w:rPr>
+          <w:sz w:val="22"/>
+          <w:szCs w:val="22"/>
+        </w:rPr>
+        <w:t xml:space="preserve"> = utilizada en el SP_Facturar para determinar si una la comisión de una venta esta bonificada</w:t>
+      </w:r>
+    </w:p>
+    <w:p>
+      <w:pPr>
+        <w:rPr>
+          <w:sz w:val="22"/>
+          <w:szCs w:val="22"/>
+          <w:u w:val="single"/>
+        </w:rPr>
+      </w:pPr>
+      <w:r>
+        <w:rPr>
+          <w:sz w:val="22"/>
+          <w:szCs w:val="22"/>
+          <w:u w:val="single"/>
+        </w:rPr>
+        <w:t>Ventas_No_Facturadas_VW</w:t>
+      </w:r>
+      <w:r>
+        <w:rPr>
+          <w:sz w:val="22"/>
+          <w:szCs w:val="22"/>
+        </w:rPr>
+        <w:t xml:space="preserve"> =</w:t>
+      </w:r>
+      <w:r>
+        <w:rPr>
+          <w:sz w:val="22"/>
+          <w:szCs w:val="22"/>
+        </w:rPr>
+        <w:t xml:space="preserve"> utilizado por la aplicación para mostrar publicaciones sin facturar</w:t>
+      </w:r>
+    </w:p>
+    <w:p/>
+    <w:p>
+      <w:pPr>
+        <w:pStyle w:val="Heading2"/>
+        <w:rPr>
+          <w:lang w:val="es-ES"/>
+        </w:rPr>
+      </w:pPr>
+      <w:bookmarkStart w:id="4" w:name="_Toc392674898"/>
+      <w:r>
+        <w:rPr>
+          <w:lang w:val="es-ES"/>
+        </w:rPr>
+        <w:t>S</w:t>
+      </w:r>
+      <w:r>
+        <w:rPr>
+          <w:lang w:val="es-ES"/>
+        </w:rPr>
+        <w:t xml:space="preserve">tored </w:t>
+      </w:r>
+      <w:r>
+        <w:rPr>
+          <w:lang w:val="es-ES"/>
+        </w:rPr>
+        <w:t>P</w:t>
+      </w:r>
+      <w:r>
+        <w:rPr>
+          <w:lang w:val="es-ES"/>
+        </w:rPr>
+        <w:t>rocedure</w:t>
+      </w:r>
+      <w:r>
+        <w:rPr>
+          <w:lang w:val="es-ES"/>
+        </w:rPr>
+        <w:t>s</w:t>
+      </w:r>
+      <w:bookmarkEnd w:id="4"/>
+    </w:p>
+    <w:p>
+      <w:r>
+        <w:rPr>
+          <w:u w:val="single"/>
+        </w:rPr>
+        <w:t>SP_CLIENTE_SAVE</w:t>
+      </w:r>
+      <w:r>
+        <w:t xml:space="preserve"> = utilizado para agregar / actualizar clientes en el sistema</w:t>
+      </w:r>
+      <w:r>
+        <w:t>; se utiliza tanto en la aplicación como en la migración de datos inicial; se encarga también de crear el usuario en su respetiva tabla y de actualizar la referencia</w:t>
+      </w:r>
+    </w:p>
+    <w:p>
+      <w:r>
+        <w:rPr>
+          <w:u w:val="single"/>
+        </w:rPr>
+        <w:t>SP_Comprar</w:t>
+      </w:r>
+      <w:r>
+        <w:t xml:space="preserve"> = </w:t>
+      </w:r>
+      <w:r>
+        <w:t>utilizado para realizar una compra; se llama desde la aplicación</w:t>
+      </w:r>
+    </w:p>
+    <w:p>
+      <w:r>
+        <w:rPr>
+          <w:u w:val="single"/>
+        </w:rPr>
+        <w:t>SP_EMPRESA_SAVE</w:t>
+      </w:r>
+      <w:r>
+        <w:t xml:space="preserve"> = </w:t>
+      </w:r>
+      <w:r>
+        <w:t>utilizado para agregar / actualizar</w:t>
+      </w:r>
+      <w:r>
+        <w:t xml:space="preserve"> empresas en el sistema; se utiliza tanto en la aplicación como en la migración de datos inicial; se encarga también de crear el usuario en su respetiva tabla y de actualizar la referencia</w:t>
+      </w:r>
+    </w:p>
+    <w:p>
+      <w:r>
+        <w:rPr>
+          <w:u w:val="single"/>
+        </w:rPr>
+        <w:t>SP_FACTURAR</w:t>
+      </w:r>
+      <w:r>
+        <w:t xml:space="preserve"> = </w:t>
+      </w:r>
+      <w:r>
+        <w:t>utilizado para facturar (ver detalles en “estrategia”)</w:t>
+      </w:r>
+    </w:p>
+    <w:p>
+      <w:r>
+        <w:rPr>
+          <w:u w:val="single"/>
+        </w:rPr>
+        <w:t>SP_LOGIN</w:t>
+      </w:r>
+      <w:r>
+        <w:t xml:space="preserve"> = utilizado para realizar el login </w:t>
+      </w:r>
+      <w:r>
+        <w:t xml:space="preserve">al sistema; valida el estado del usuario, aumenta contador de ingresos fallidos y realiza cambio de contraseña en caso de expiración; recibe la </w:t>
+      </w:r>
+      <w:r>
+        <w:lastRenderedPageBreak/>
+        <w:t>contraseña encriptada con SHA256; se llama desde la aplicación</w:t>
+      </w:r>
+    </w:p>
+    <w:p>
+      <w:r>
+        <w:rPr>
+          <w:u w:val="single"/>
+        </w:rPr>
+        <w:t>SP_Publicacion_SAVE</w:t>
+      </w:r>
+      <w:r>
+        <w:t xml:space="preserve"> = utilizado para agregar / actualizar las</w:t>
+      </w:r>
+      <w:r>
+        <w:t xml:space="preserve"> distintas</w:t>
+      </w:r>
+      <w:r>
+        <w:t xml:space="preserve"> publicaciones</w:t>
+      </w:r>
+      <w:r>
+        <w:t>; recibe todos los datos de la publicación; se llama desde la aplicación</w:t>
+      </w:r>
+    </w:p>
+    <w:p>
+      <w:r>
+        <w:rPr>
+          <w:u w:val="single"/>
+        </w:rPr>
+        <w:t>SP_Rol_SAVE</w:t>
+      </w:r>
+      <w:r>
+        <w:t xml:space="preserve"> = utilizado para agregar / actualizar las</w:t>
+      </w:r>
+      <w:r>
+        <w:t xml:space="preserve"> distintas</w:t>
+      </w:r>
+      <w:r>
+        <w:t xml:space="preserve"> publicaciones</w:t>
+      </w:r>
+      <w:r>
+        <w:t xml:space="preserve">; recibe todos los datos de los roles; se llama desde la aplicación </w:t>
+      </w:r>
+    </w:p>
+    <w:p>
+      <w:r>
+        <w:rPr>
+          <w:u w:val="single"/>
+        </w:rPr>
+        <w:t>SP_Visibilidad_SAVE</w:t>
+      </w:r>
+      <w:r>
+        <w:t xml:space="preserve"> = </w:t>
+      </w:r>
+      <w:r>
+        <w:t>utilizado para agregar / actualizar las</w:t>
+      </w:r>
+      <w:r>
+        <w:t xml:space="preserve"> distintas</w:t>
+      </w:r>
+      <w:r>
+        <w:t xml:space="preserve"> publicaciones</w:t>
+      </w:r>
+      <w:r>
+        <w:t>; recibe todos los datos de las visibilidades; se llama desde la aplicación</w:t>
+      </w:r>
+    </w:p>
+    <w:p/>
+    <w:p>
+      <w:pPr>
+        <w:pStyle w:val="Heading1"/>
+      </w:pPr>
+      <w:bookmarkStart w:id="5" w:name="_Toc392674899"/>
+      <w:r>
+        <w:t>Inconsistencias de migración</w:t>
+      </w:r>
+      <w:bookmarkEnd w:id="5"/>
+    </w:p>
+    <w:p>
+      <w:pPr>
+        <w:pStyle w:val="Standard"/>
+        <w:rPr>
+          <w:rFonts w:ascii="DejaVu Serif" w:hAnsi="DejaVu Serif"/>
+          <w:sz w:val="40"/>
+          <w:szCs w:val="40"/>
+        </w:rPr>
+      </w:pPr>
+    </w:p>
+    <w:p>
+      <w:pPr>
+        <w:pStyle w:val="Standard"/>
+        <w:rPr>
+          <w:rFonts w:ascii="DejaVu Serif" w:hAnsi="DejaVu Serif"/>
+        </w:rPr>
+      </w:pPr>
+      <w:r>
+        <w:rPr>
+          <w:rFonts w:ascii="DejaVu Serif" w:hAnsi="DejaVu Serif"/>
+        </w:rPr>
+        <w:t>Creamos la t</w:t>
+      </w:r>
+      <w:r>
+        <w:rPr>
+          <w:rFonts w:ascii="DejaVu Serif" w:hAnsi="DejaVu Serif"/>
+        </w:rPr>
+        <w:t>abla Inconsistencias_Calificaciones</w:t>
+      </w:r>
+      <w:r>
+        <w:rPr>
+          <w:rFonts w:ascii="DejaVu Serif" w:hAnsi="DejaVu Serif"/>
+        </w:rPr>
+        <w:t xml:space="preserve"> donde pusimos las operaciones duplicadas que encontramos en la tabla maestra al hacer la migración de las calificaciones.</w:t>
+      </w:r>
+      <w:r>
+        <w:rPr>
+          <w:rFonts w:ascii="DejaVu Serif" w:hAnsi="DejaVu Serif"/>
+        </w:rPr>
+        <w:t xml:space="preserve"> Estas </w:t>
+      </w:r>
+      <w:r>
+        <w:rPr>
+          <w:rFonts w:ascii="DejaVu Serif" w:hAnsi="DejaVu Serif"/>
         </w:rPr>
         <w:t>calificaciones</w:t>
       </w:r>
-    </w:p>
-    <w:p>
-      <w:pPr>
-        <w:rPr>
-          <w:sz w:val="22"/>
-          <w:szCs w:val="22"/>
-          <w:u w:val="single"/>
-        </w:rPr>
-      </w:pPr>
-      <w:proofErr w:type="spellStart"/>
-      <w:r>
-        <w:rPr>
-          <w:sz w:val="22"/>
-          <w:szCs w:val="22"/>
-          <w:u w:val="single"/>
-        </w:rPr>
-        <w:t>Calificaciones_Pendientes_VW</w:t>
-      </w:r>
-      <w:proofErr w:type="spellEnd"/>
-      <w:r>
-        <w:rPr>
-          <w:sz w:val="22"/>
-          <w:szCs w:val="22"/>
-          <w:u w:val="single"/>
-        </w:rPr>
-        <w:t xml:space="preserve"> </w:t>
-      </w:r>
-      <w:r>
-        <w:rPr>
-          <w:sz w:val="22"/>
-          <w:szCs w:val="22"/>
-        </w:rPr>
-        <w:t>=</w:t>
-      </w:r>
-      <w:r>
-        <w:rPr>
-          <w:sz w:val="22"/>
-          <w:szCs w:val="22"/>
-        </w:rPr>
-        <w:t xml:space="preserve"> utilizada por la aplicación para determinar las calificaciones pendientes</w:t>
-      </w:r>
-    </w:p>
-    <w:p>
-      <w:pPr>
-        <w:rPr>
-          <w:sz w:val="22"/>
-          <w:szCs w:val="22"/>
-        </w:rPr>
-      </w:pPr>
-      <w:proofErr w:type="spellStart"/>
-      <w:r>
-        <w:rPr>
-          <w:sz w:val="22"/>
-          <w:szCs w:val="22"/>
-          <w:u w:val="single"/>
-        </w:rPr>
-        <w:t>Inhabilitados_Compra_Oferta_VW</w:t>
-      </w:r>
-      <w:proofErr w:type="spellEnd"/>
-      <w:r>
-        <w:rPr>
-          <w:sz w:val="22"/>
-          <w:szCs w:val="22"/>
-        </w:rPr>
-        <w:t xml:space="preserve"> = a partir de las calificaciones pendientes determina </w:t>
-      </w:r>
-      <w:proofErr w:type="spellStart"/>
-      <w:r>
-        <w:rPr>
-          <w:sz w:val="22"/>
-          <w:szCs w:val="22"/>
-        </w:rPr>
-        <w:t>users</w:t>
-      </w:r>
-      <w:proofErr w:type="spellEnd"/>
-      <w:r>
-        <w:rPr>
-          <w:sz w:val="22"/>
-          <w:szCs w:val="22"/>
-        </w:rPr>
-        <w:t xml:space="preserve"> inhabilitados</w:t>
-      </w:r>
-    </w:p>
-    <w:p>
-      <w:pPr>
-        <w:rPr>
-          <w:sz w:val="22"/>
-          <w:szCs w:val="22"/>
-        </w:rPr>
-      </w:pPr>
-      <w:proofErr w:type="spellStart"/>
-      <w:r>
-        <w:rPr>
-          <w:sz w:val="22"/>
-          <w:szCs w:val="22"/>
-          <w:u w:val="single"/>
-        </w:rPr>
-        <w:t>Preguntas_Pendientes_VW</w:t>
-      </w:r>
-      <w:proofErr w:type="spellEnd"/>
-      <w:r>
-        <w:rPr>
-          <w:sz w:val="22"/>
-          <w:szCs w:val="22"/>
-        </w:rPr>
-        <w:t xml:space="preserve"> = preguntas sin respuesta, utilizada por la aplicación</w:t>
-      </w:r>
-    </w:p>
-    <w:p>
-      <w:pPr>
-        <w:rPr>
-          <w:sz w:val="22"/>
-          <w:szCs w:val="22"/>
-        </w:rPr>
-      </w:pPr>
-      <w:proofErr w:type="spellStart"/>
-      <w:r>
-        <w:rPr>
-          <w:sz w:val="22"/>
-          <w:szCs w:val="22"/>
-          <w:u w:val="single"/>
-        </w:rPr>
-        <w:t>Respondidas_VW</w:t>
-      </w:r>
-      <w:proofErr w:type="spellEnd"/>
-      <w:r>
-        <w:rPr>
-          <w:sz w:val="22"/>
-          <w:szCs w:val="22"/>
-        </w:rPr>
-        <w:t xml:space="preserve"> = </w:t>
-      </w:r>
-      <w:r>
-        <w:rPr>
-          <w:sz w:val="22"/>
-          <w:szCs w:val="22"/>
-        </w:rPr>
-        <w:t>preguntas con sus respuestas</w:t>
-      </w:r>
-    </w:p>
-    <w:p>
-      <w:pPr>
-        <w:rPr>
-          <w:sz w:val="22"/>
-          <w:szCs w:val="22"/>
-        </w:rPr>
-      </w:pPr>
-      <w:proofErr w:type="spellStart"/>
-      <w:r>
-        <w:rPr>
-          <w:sz w:val="22"/>
-          <w:szCs w:val="22"/>
-          <w:u w:val="single"/>
-        </w:rPr>
-        <w:t>Contador_Visibilidad_VW</w:t>
-      </w:r>
-      <w:proofErr w:type="spellEnd"/>
-      <w:r>
-        <w:rPr>
-          <w:sz w:val="22"/>
-          <w:szCs w:val="22"/>
-        </w:rPr>
-        <w:t xml:space="preserve"> = utilizada en el </w:t>
-      </w:r>
-      <w:proofErr w:type="spellStart"/>
-      <w:r>
-        <w:rPr>
-          <w:sz w:val="22"/>
-          <w:szCs w:val="22"/>
-        </w:rPr>
-        <w:t>SP_Facturar</w:t>
-      </w:r>
-      <w:proofErr w:type="spellEnd"/>
-      <w:r>
-        <w:rPr>
-          <w:sz w:val="22"/>
-          <w:szCs w:val="22"/>
-        </w:rPr>
-        <w:t xml:space="preserve"> para determinar si una la comisión de una venta esta bonificada</w:t>
-      </w:r>
-    </w:p>
-    <w:p>
-      <w:pPr>
-        <w:rPr>
-          <w:sz w:val="22"/>
-          <w:szCs w:val="22"/>
-          <w:u w:val="single"/>
-        </w:rPr>
-      </w:pPr>
-      <w:proofErr w:type="spellStart"/>
-      <w:r>
-        <w:rPr>
-          <w:sz w:val="22"/>
-          <w:szCs w:val="22"/>
-          <w:u w:val="single"/>
-        </w:rPr>
-        <w:t>Ventas_No_Facturadas_VW</w:t>
-      </w:r>
-      <w:proofErr w:type="spellEnd"/>
-      <w:r>
-        <w:rPr>
-          <w:sz w:val="22"/>
-          <w:szCs w:val="22"/>
-        </w:rPr>
-        <w:t xml:space="preserve"> =</w:t>
-      </w:r>
-      <w:r>
-        <w:rPr>
-          <w:sz w:val="22"/>
-          <w:szCs w:val="22"/>
-        </w:rPr>
-        <w:t xml:space="preserve"> utilizado por la aplicación para mostrar publicaciones sin facturar</w:t>
-      </w:r>
-    </w:p>
-    <w:p/>
-    <w:p>
-      <w:pPr>
-        <w:pStyle w:val="Ttulo2"/>
-        <w:rPr>
-          <w:lang w:val="es-ES"/>
-        </w:rPr>
-      </w:pPr>
-      <w:bookmarkStart w:id="4" w:name="_Toc392674055"/>
-      <w:proofErr w:type="spellStart"/>
-      <w:r>
-        <w:rPr>
-          <w:lang w:val="es-ES"/>
-        </w:rPr>
-        <w:t>SPs</w:t>
-      </w:r>
-      <w:bookmarkEnd w:id="4"/>
-      <w:proofErr w:type="spellEnd"/>
-    </w:p>
-    <w:p>
-      <w:pPr>
-        <w:rPr>
-          <w:sz w:val="22"/>
-          <w:szCs w:val="22"/>
-          <w:lang w:val="es-ES"/>
-        </w:rPr>
-      </w:pPr>
-      <w:r>
-        <w:rPr>
-          <w:sz w:val="22"/>
-          <w:szCs w:val="22"/>
-          <w:lang w:val="es-ES"/>
-        </w:rPr>
-        <w:t>SP_CLIENTE_SAVE</w:t>
-      </w:r>
-    </w:p>
-    <w:p>
-      <w:pPr>
-        <w:rPr>
-          <w:sz w:val="22"/>
-          <w:szCs w:val="22"/>
-          <w:lang w:val="es-ES"/>
-        </w:rPr>
-      </w:pPr>
-      <w:proofErr w:type="spellStart"/>
-      <w:r>
-        <w:rPr>
-          <w:sz w:val="22"/>
-          <w:szCs w:val="22"/>
-          <w:lang w:val="es-ES"/>
-        </w:rPr>
-        <w:t>SP_Comprar</w:t>
-      </w:r>
-      <w:proofErr w:type="spellEnd"/>
-    </w:p>
-    <w:p>
-      <w:pPr>
-        <w:rPr>
-          <w:sz w:val="22"/>
-          <w:szCs w:val="22"/>
-          <w:lang w:val="es-ES"/>
-        </w:rPr>
-      </w:pPr>
-      <w:r>
-        <w:rPr>
-          <w:sz w:val="22"/>
-          <w:szCs w:val="22"/>
-          <w:lang w:val="es-ES"/>
-        </w:rPr>
-        <w:t>SP_EMPRESA_SAVE</w:t>
-      </w:r>
-    </w:p>
-    <w:p>
-      <w:pPr>
-        <w:rPr>
-          <w:sz w:val="22"/>
-          <w:szCs w:val="22"/>
-          <w:lang w:val="en-US"/>
-        </w:rPr>
-      </w:pPr>
-      <w:r>
-        <w:rPr>
-          <w:sz w:val="22"/>
-          <w:szCs w:val="22"/>
-          <w:lang w:val="en-US"/>
-        </w:rPr>
-        <w:t>SP_FACTURAR</w:t>
-      </w:r>
-    </w:p>
-    <w:p>
-      <w:pPr>
-        <w:rPr>
-          <w:sz w:val="22"/>
-          <w:szCs w:val="22"/>
-          <w:lang w:val="en-US"/>
-        </w:rPr>
-      </w:pPr>
-      <w:r>
-        <w:rPr>
-          <w:sz w:val="22"/>
-          <w:szCs w:val="22"/>
-          <w:lang w:val="en-US"/>
-        </w:rPr>
-        <w:t>SP_LOGIN</w:t>
-      </w:r>
-    </w:p>
-    <w:p>
-      <w:pPr>
-        <w:rPr>
-          <w:sz w:val="22"/>
-          <w:szCs w:val="22"/>
-          <w:lang w:val="en-US"/>
-        </w:rPr>
-      </w:pPr>
-      <w:proofErr w:type="spellStart"/>
-      <w:r>
-        <w:rPr>
-          <w:sz w:val="22"/>
-          <w:szCs w:val="22"/>
-          <w:lang w:val="en-US"/>
-        </w:rPr>
-        <w:t>SP_Publicacion_SAVE</w:t>
-      </w:r>
-      <w:proofErr w:type="spellEnd"/>
-    </w:p>
-    <w:p>
-      <w:pPr>
-        <w:rPr>
-          <w:sz w:val="22"/>
-          <w:szCs w:val="22"/>
-          <w:lang w:val="en-US"/>
-        </w:rPr>
-      </w:pPr>
-      <w:proofErr w:type="spellStart"/>
-      <w:r>
-        <w:rPr>
-          <w:sz w:val="22"/>
-          <w:szCs w:val="22"/>
-          <w:lang w:val="en-US"/>
-        </w:rPr>
-        <w:t>SP_Rol_SAVE</w:t>
-      </w:r>
-      <w:proofErr w:type="spellEnd"/>
-    </w:p>
-    <w:p>
-      <w:proofErr w:type="spellStart"/>
-      <w:r>
-        <w:t>SP_Visibilidad_SAVE</w:t>
-      </w:r>
-      <w:proofErr w:type="spellEnd"/>
-    </w:p>
-    <w:p/>
-    <w:p>
-      <w:pPr>
-        <w:pStyle w:val="Ttulo1"/>
-      </w:pPr>
-      <w:bookmarkStart w:id="5" w:name="_Toc392674056"/>
-      <w:r>
-        <w:lastRenderedPageBreak/>
-        <w:t>Inconsistencias de migración</w:t>
-      </w:r>
-      <w:bookmarkEnd w:id="5"/>
-    </w:p>
-    <w:p>
-      <w:pPr>
-        <w:pStyle w:val="Standard"/>
-        <w:rPr>
-          <w:rFonts w:ascii="DejaVu Serif" w:hAnsi="DejaVu Serif"/>
-          <w:sz w:val="40"/>
-          <w:szCs w:val="40"/>
-        </w:rPr>
-      </w:pPr>
-    </w:p>
-    <w:p>
-      <w:pPr>
-        <w:pStyle w:val="Standard"/>
-        <w:rPr>
-          <w:rFonts w:ascii="DejaVu Serif" w:hAnsi="DejaVu Serif"/>
-        </w:rPr>
-      </w:pPr>
-      <w:r>
-        <w:rPr>
-          <w:rFonts w:ascii="DejaVu Serif" w:hAnsi="DejaVu Serif"/>
-        </w:rPr>
-        <w:t>Creamos la t</w:t>
-      </w:r>
-      <w:r>
-        <w:rPr>
-          <w:rFonts w:ascii="DejaVu Serif" w:hAnsi="DejaVu Serif"/>
-        </w:rPr>
-        <w:t xml:space="preserve">abla </w:t>
-      </w:r>
-      <w:proofErr w:type="spellStart"/>
-      <w:r>
-        <w:rPr>
-          <w:rFonts w:ascii="DejaVu Serif" w:hAnsi="DejaVu Serif"/>
-        </w:rPr>
-        <w:t>Inconsistencias_Calificaciones</w:t>
-      </w:r>
-      <w:proofErr w:type="spellEnd"/>
-      <w:r>
-        <w:rPr>
-          <w:rFonts w:ascii="DejaVu Serif" w:hAnsi="DejaVu Serif"/>
-        </w:rPr>
-        <w:t xml:space="preserve"> donde pusimos las operaciones duplicadas que encontramos en la tabla maestra al hacer la migración de las calificaciones.</w:t>
-      </w:r>
-      <w:r>
-        <w:rPr>
-          <w:rFonts w:ascii="DejaVu Serif" w:hAnsi="DejaVu Serif"/>
-        </w:rPr>
-        <w:t xml:space="preserve"> Estas </w:t>
-      </w:r>
-      <w:r>
-        <w:rPr>
-          <w:rFonts w:ascii="DejaVu Serif" w:hAnsi="DejaVu Serif"/>
-        </w:rPr>
-        <w:t>calificaciones</w:t>
-      </w:r>
       <w:r>
         <w:rPr>
           <w:rFonts w:ascii="DejaVu Serif" w:hAnsi="DejaVu Serif"/>
@@ -2762,17 +2686,9 @@
     </w:p>
     <w:p>
       <w:pPr>
-        <w:pStyle w:val="Standard"/>
-        <w:rPr>
-          <w:rFonts w:ascii="DejaVu Serif" w:hAnsi="DejaVu Serif"/>
-        </w:rPr>
-      </w:pPr>
-    </w:p>
-    <w:p>
-      <w:pPr>
-        <w:pStyle w:val="Ttulo1"/>
-      </w:pPr>
-      <w:bookmarkStart w:id="6" w:name="_Toc392674057"/>
+        <w:pStyle w:val="Heading1"/>
+      </w:pPr>
+      <w:bookmarkStart w:id="6" w:name="_Toc392674900"/>
       <w:r>
         <w:t>Consideraciones / asunciones</w:t>
       </w:r>
@@ -2810,80 +2726,56 @@
     </w:p>
     <w:p>
       <w:pPr>
-        <w:pStyle w:val="Standard"/>
-        <w:rPr>
-          <w:rFonts w:ascii="DejaVu Serif" w:hAnsi="DejaVu Serif"/>
-        </w:rPr>
-      </w:pPr>
-      <w:r>
-        <w:rPr>
-          <w:rFonts w:ascii="DejaVu Serif" w:hAnsi="DejaVu Serif"/>
-        </w:rPr>
-        <w:t xml:space="preserve">Cada funcionalidad tiene uno o varios objetos DAO, que se encargan de hacer el acceso a los datos a través de los SELECT, DELETE,  llamadas a </w:t>
-      </w:r>
-      <w:proofErr w:type="spellStart"/>
-      <w:r>
-        <w:rPr>
-          <w:rFonts w:ascii="DejaVu Serif" w:hAnsi="DejaVu Serif"/>
-        </w:rPr>
-        <w:t>Stored</w:t>
-      </w:r>
-      <w:proofErr w:type="spellEnd"/>
-      <w:r>
-        <w:rPr>
-          <w:rFonts w:ascii="DejaVu Serif" w:hAnsi="DejaVu Serif"/>
-        </w:rPr>
-        <w:t xml:space="preserve"> </w:t>
-      </w:r>
-      <w:proofErr w:type="spellStart"/>
-      <w:r>
-        <w:rPr>
-          <w:rFonts w:ascii="DejaVu Serif" w:hAnsi="DejaVu Serif"/>
-        </w:rPr>
-        <w:t>Procedures</w:t>
-      </w:r>
-      <w:proofErr w:type="spellEnd"/>
-      <w:r>
-        <w:rPr>
-          <w:rFonts w:ascii="DejaVu Serif" w:hAnsi="DejaVu Serif"/>
-        </w:rPr>
-        <w:t>, etc.</w:t>
-      </w:r>
-    </w:p>
-    <w:p>
-      <w:pPr>
-        <w:pStyle w:val="Standard"/>
-        <w:rPr>
-          <w:rFonts w:ascii="DejaVu Serif" w:hAnsi="DejaVu Serif"/>
-        </w:rPr>
-      </w:pPr>
-    </w:p>
-    <w:p>
-      <w:pPr>
-        <w:pStyle w:val="Standard"/>
-        <w:rPr>
-          <w:rFonts w:ascii="DejaVu Serif" w:hAnsi="DejaVu Serif"/>
-        </w:rPr>
-      </w:pPr>
-      <w:r>
-        <w:rPr>
-          <w:rFonts w:ascii="DejaVu Serif" w:hAnsi="DejaVu Serif"/>
-        </w:rPr>
-        <w:t xml:space="preserve">En el proyecto hay una sola conexión a la base de datos en un </w:t>
-      </w:r>
-      <w:proofErr w:type="spellStart"/>
-      <w:r>
-        <w:rPr>
-          <w:rFonts w:ascii="DejaVu Serif" w:hAnsi="DejaVu Serif"/>
-        </w:rPr>
-        <w:t>singleton</w:t>
-      </w:r>
-      <w:proofErr w:type="spellEnd"/>
-      <w:r>
-        <w:rPr>
-          <w:rFonts w:ascii="DejaVu Serif" w:hAnsi="DejaVu Serif"/>
-        </w:rPr>
-        <w:t xml:space="preserve"> llamado BD. La conexión se abre por cada SELECT y se cierra al finalizarlo.</w:t>
+        <w:pStyle w:val="Heading1"/>
+      </w:pPr>
+      <w:bookmarkStart w:id="7" w:name="_Toc392674901"/>
+      <w:r>
+        <w:t>Estrategia</w:t>
+      </w:r>
+      <w:bookmarkEnd w:id="7"/>
+    </w:p>
+    <w:p>
+      <w:pPr>
+        <w:pStyle w:val="Standard"/>
+        <w:rPr>
+          <w:rFonts w:ascii="DejaVu Serif" w:hAnsi="DejaVu Serif"/>
+        </w:rPr>
+      </w:pPr>
+    </w:p>
+    <w:p>
+      <w:pPr>
+        <w:pStyle w:val="Standard"/>
+        <w:rPr>
+          <w:rFonts w:ascii="DejaVu Serif" w:hAnsi="DejaVu Serif"/>
+        </w:rPr>
+      </w:pPr>
+      <w:r>
+        <w:rPr>
+          <w:rFonts w:ascii="DejaVu Serif" w:hAnsi="DejaVu Serif"/>
+        </w:rPr>
+        <w:t>Cada funcionalidad tiene uno o varios objetos DAO, que se encargan de hacer el acceso a los datos a través de los SELECT, DELETE,  llamadas a Stored Procedures, etc.</w:t>
+      </w:r>
+    </w:p>
+    <w:p>
+      <w:pPr>
+        <w:pStyle w:val="Standard"/>
+        <w:rPr>
+          <w:rFonts w:ascii="DejaVu Serif" w:hAnsi="DejaVu Serif"/>
+        </w:rPr>
+      </w:pPr>
+    </w:p>
+    <w:p>
+      <w:pPr>
+        <w:pStyle w:val="Standard"/>
+        <w:rPr>
+          <w:rFonts w:ascii="DejaVu Serif" w:hAnsi="DejaVu Serif"/>
+        </w:rPr>
+      </w:pPr>
+      <w:r>
+        <w:rPr>
+          <w:rFonts w:ascii="DejaVu Serif" w:hAnsi="DejaVu Serif"/>
+        </w:rPr>
+        <w:t>En el proyecto hay una sola conexión a la base de datos en un singleton llamado BD. La conexión se abre por cada SELECT y se cierra al finalizarlo.</w:t>
       </w:r>
     </w:p>
     <w:p>
@@ -2930,35 +2822,7 @@
         <w:rPr>
           <w:rFonts w:ascii="DejaVu Serif" w:hAnsi="DejaVu Serif"/>
         </w:rPr>
-        <w:t xml:space="preserve">Una vez que desde la aplicación se determinan cuáles son las publicaciones que el usuario quiere facturar, se invoca el </w:t>
-      </w:r>
-      <w:proofErr w:type="spellStart"/>
-      <w:r>
-        <w:rPr>
-          <w:rFonts w:ascii="DejaVu Serif" w:hAnsi="DejaVu Serif"/>
-        </w:rPr>
-        <w:t>stored</w:t>
-      </w:r>
-      <w:proofErr w:type="spellEnd"/>
-      <w:r>
-        <w:rPr>
-          <w:rFonts w:ascii="DejaVu Serif" w:hAnsi="DejaVu Serif"/>
-        </w:rPr>
-        <w:t xml:space="preserve"> </w:t>
-      </w:r>
-      <w:proofErr w:type="spellStart"/>
-      <w:r>
-        <w:rPr>
-          <w:rFonts w:ascii="DejaVu Serif" w:hAnsi="DejaVu Serif"/>
-        </w:rPr>
-        <w:t>procedure</w:t>
-      </w:r>
-      <w:proofErr w:type="spellEnd"/>
-      <w:r>
-        <w:rPr>
-          <w:rFonts w:ascii="DejaVu Serif" w:hAnsi="DejaVu Serif"/>
-        </w:rPr>
-        <w:t xml:space="preserve"> SP_FACTURAR</w:t>
+        <w:t>Una vez que desde la aplicación se determinan cuáles son las publicaciones que el usuario quiere facturar, se invoca el stored procedure SP_FACTURAR</w:t>
       </w:r>
       <w:r>
         <w:rPr>
@@ -2976,21 +2840,7 @@
         <w:rPr>
           <w:rFonts w:ascii="DejaVu Serif" w:hAnsi="DejaVu Serif"/>
         </w:rPr>
-        <w:t xml:space="preserve"> Por cada publicación se inserta un solo registro en la tabla </w:t>
-      </w:r>
-      <w:proofErr w:type="spellStart"/>
-      <w:r>
-        <w:rPr>
-          <w:rFonts w:ascii="DejaVu Serif" w:hAnsi="DejaVu Serif"/>
-        </w:rPr>
-        <w:t>Factura_Items</w:t>
-      </w:r>
-      <w:proofErr w:type="spellEnd"/>
-      <w:r>
-        <w:rPr>
-          <w:rFonts w:ascii="DejaVu Serif" w:hAnsi="DejaVu Serif"/>
-        </w:rPr>
-        <w:t>, con la cantidad de unidades sumadas.</w:t>
+        <w:t xml:space="preserve"> Por cada publicación se inserta un solo registro en la tabla Factura_Items, con la cantidad de unidades sumadas.</w:t>
       </w:r>
       <w:r>
         <w:rPr>
@@ -3016,7 +2866,7 @@
 </file>
 
 <file path=word/endnotes.xml><?xml version="1.0" encoding="utf-8"?>
-<w:endnotes xmlns:wpc="http://schemas.microsoft.com/office/word/2010/wordprocessingCanvas" xmlns:mc="http://schemas.openxmlformats.org/markup-compatibility/2006" xmlns:o="urn:schemas-microsoft-com:office:office" xmlns:r="http://schemas.openxmlformats.org/officeDocument/2006/relationships" xmlns:m="http://schemas.openxmlformats.org/officeDocument/2006/math" xmlns:v="urn:schemas-microsoft-com:vml" xmlns:wp14="http://schemas.microsoft.com/office/word/2010/wordprocessingDrawing" xmlns:wp="http://schemas.openxmlformats.org/drawingml/2006/wordprocessingDrawing" xmlns:w10="urn:schemas-microsoft-com:office:word" xmlns:w="http://schemas.openxmlformats.org/wordprocessingml/2006/main" xmlns:w14="http://schemas.microsoft.com/office/word/2010/wordml" xmlns:wpg="http://schemas.microsoft.com/office/word/2010/wordprocessingGroup" xmlns:wpi="http://schemas.microsoft.com/office/word/2010/wordprocessingInk" xmlns:wne="http://schemas.microsoft.com/office/word/2006/wordml" xmlns:wps="http://schemas.microsoft.com/office/word/2010/wordprocessingShape" mc:Ignorable="w14 wp14">
+<w:endnotes xmlns:wpc="http://schemas.microsoft.com/office/word/2010/wordprocessingCanvas" xmlns:mc="http://schemas.openxmlformats.org/markup-compatibility/2006" xmlns:o="urn:schemas-microsoft-com:office:office" xmlns:r="http://schemas.openxmlformats.org/officeDocument/2006/relationships" xmlns:m="http://schemas.openxmlformats.org/officeDocument/2006/math" xmlns:v="urn:schemas-microsoft-com:vml" xmlns:wp14="http://schemas.microsoft.com/office/word/2010/wordprocessingDrawing" xmlns:wp="http://schemas.openxmlformats.org/drawingml/2006/wordprocessingDrawing" xmlns:w10="urn:schemas-microsoft-com:office:word" xmlns:w="http://schemas.openxmlformats.org/wordprocessingml/2006/main" xmlns:w14="http://schemas.microsoft.com/office/word/2010/wordml" xmlns:w15="http://schemas.microsoft.com/office/word/2012/wordml" xmlns:wpg="http://schemas.microsoft.com/office/word/2010/wordprocessingGroup" xmlns:wpi="http://schemas.microsoft.com/office/word/2010/wordprocessingInk" xmlns:wne="http://schemas.microsoft.com/office/word/2006/wordml" xmlns:wps="http://schemas.microsoft.com/office/word/2010/wordprocessingShape" mc:Ignorable="w14 w15 wp14">
   <w:endnote w:type="separator" w:id="-1">
     <w:p>
       <w:r>
@@ -3035,7 +2885,7 @@
 </file>
 
 <file path=word/footnotes.xml><?xml version="1.0" encoding="utf-8"?>
-<w:footnotes xmlns:wpc="http://schemas.microsoft.com/office/word/2010/wordprocessingCanvas" xmlns:mc="http://schemas.openxmlformats.org/markup-compatibility/2006" xmlns:o="urn:schemas-microsoft-com:office:office" xmlns:r="http://schemas.openxmlformats.org/officeDocument/2006/relationships" xmlns:m="http://schemas.openxmlformats.org/officeDocument/2006/math" xmlns:v="urn:schemas-microsoft-com:vml" xmlns:wp14="http://schemas.microsoft.com/office/word/2010/wordprocessingDrawing" xmlns:wp="http://schemas.openxmlformats.org/drawingml/2006/wordprocessingDrawing" xmlns:w10="urn:schemas-microsoft-com:office:word" xmlns:w="http://schemas.openxmlformats.org/wordprocessingml/2006/main" xmlns:w14="http://schemas.microsoft.com/office/word/2010/wordml" xmlns:wpg="http://schemas.microsoft.com/office/word/2010/wordprocessingGroup" xmlns:wpi="http://schemas.microsoft.com/office/word/2010/wordprocessingInk" xmlns:wne="http://schemas.microsoft.com/office/word/2006/wordml" xmlns:wps="http://schemas.microsoft.com/office/word/2010/wordprocessingShape" mc:Ignorable="w14 wp14">
+<w:footnotes xmlns:wpc="http://schemas.microsoft.com/office/word/2010/wordprocessingCanvas" xmlns:mc="http://schemas.openxmlformats.org/markup-compatibility/2006" xmlns:o="urn:schemas-microsoft-com:office:office" xmlns:r="http://schemas.openxmlformats.org/officeDocument/2006/relationships" xmlns:m="http://schemas.openxmlformats.org/officeDocument/2006/math" xmlns:v="urn:schemas-microsoft-com:vml" xmlns:wp14="http://schemas.microsoft.com/office/word/2010/wordprocessingDrawing" xmlns:wp="http://schemas.openxmlformats.org/drawingml/2006/wordprocessingDrawing" xmlns:w10="urn:schemas-microsoft-com:office:word" xmlns:w="http://schemas.openxmlformats.org/wordprocessingml/2006/main" xmlns:w14="http://schemas.microsoft.com/office/word/2010/wordml" xmlns:w15="http://schemas.microsoft.com/office/word/2012/wordml" xmlns:wpg="http://schemas.microsoft.com/office/word/2010/wordprocessingGroup" xmlns:wpi="http://schemas.microsoft.com/office/word/2010/wordprocessingInk" xmlns:wne="http://schemas.microsoft.com/office/word/2006/wordml" xmlns:wps="http://schemas.microsoft.com/office/word/2010/wordprocessingShape" mc:Ignorable="w14 w15 wp14">
   <w:footnote w:type="separator" w:id="-1">
     <w:p>
       <w:r>
@@ -3057,7 +2907,7 @@
 </file>
 
 <file path=word/styles.xml><?xml version="1.0" encoding="utf-8"?>
-<w:styles xmlns:mc="http://schemas.openxmlformats.org/markup-compatibility/2006" xmlns:r="http://schemas.openxmlformats.org/officeDocument/2006/relationships" xmlns:w="http://schemas.openxmlformats.org/wordprocessingml/2006/main" xmlns:w14="http://schemas.microsoft.com/office/word/2010/wordml" mc:Ignorable="w14">
+<w:styles xmlns:mc="http://schemas.openxmlformats.org/markup-compatibility/2006" xmlns:r="http://schemas.openxmlformats.org/officeDocument/2006/relationships" xmlns:w="http://schemas.openxmlformats.org/wordprocessingml/2006/main" xmlns:w14="http://schemas.microsoft.com/office/word/2010/wordml" xmlns:w15="http://schemas.microsoft.com/office/word/2012/wordml" mc:Ignorable="w14 w15">
   <w:docDefaults>
     <w:rPrDefault>
       <w:rPr>
@@ -3077,154 +2927,388 @@
       </w:pPr>
     </w:pPrDefault>
   </w:docDefaults>
-  <w:latentStyles w:defLockedState="0" w:defUIPriority="99" w:defSemiHidden="1" w:defUnhideWhenUsed="1" w:defQFormat="0" w:count="267">
-    <w:lsdException w:name="Normal" w:semiHidden="0" w:uiPriority="0" w:unhideWhenUsed="0" w:qFormat="1"/>
-    <w:lsdException w:name="heading 1" w:semiHidden="0" w:uiPriority="9" w:unhideWhenUsed="0" w:qFormat="1"/>
-    <w:lsdException w:name="heading 2" w:uiPriority="9" w:qFormat="1"/>
-    <w:lsdException w:name="heading 3" w:uiPriority="9" w:qFormat="1"/>
-    <w:lsdException w:name="heading 4" w:uiPriority="9" w:qFormat="1"/>
-    <w:lsdException w:name="heading 5" w:uiPriority="9" w:qFormat="1"/>
-    <w:lsdException w:name="heading 6" w:uiPriority="9" w:qFormat="1"/>
-    <w:lsdException w:name="heading 7" w:uiPriority="9" w:qFormat="1"/>
-    <w:lsdException w:name="heading 8" w:uiPriority="9" w:qFormat="1"/>
-    <w:lsdException w:name="heading 9" w:uiPriority="9" w:qFormat="1"/>
-    <w:lsdException w:name="toc 1" w:uiPriority="39"/>
-    <w:lsdException w:name="toc 2" w:uiPriority="39"/>
-    <w:lsdException w:name="toc 3" w:uiPriority="39"/>
-    <w:lsdException w:name="toc 4" w:uiPriority="39"/>
-    <w:lsdException w:name="toc 5" w:uiPriority="39"/>
-    <w:lsdException w:name="toc 6" w:uiPriority="39"/>
-    <w:lsdException w:name="toc 7" w:uiPriority="39"/>
-    <w:lsdException w:name="toc 8" w:uiPriority="39"/>
-    <w:lsdException w:name="toc 9" w:uiPriority="39"/>
-    <w:lsdException w:name="caption" w:uiPriority="35" w:qFormat="1"/>
-    <w:lsdException w:name="Title" w:semiHidden="0" w:uiPriority="10" w:unhideWhenUsed="0" w:qFormat="1"/>
-    <w:lsdException w:name="Default Paragraph Font" w:uiPriority="1"/>
-    <w:lsdException w:name="Subtitle" w:semiHidden="0" w:uiPriority="11" w:unhideWhenUsed="0" w:qFormat="1"/>
-    <w:lsdException w:name="Strong" w:semiHidden="0" w:uiPriority="22" w:unhideWhenUsed="0" w:qFormat="1"/>
-    <w:lsdException w:name="Emphasis" w:semiHidden="0" w:uiPriority="20" w:unhideWhenUsed="0" w:qFormat="1"/>
-    <w:lsdException w:name="Table Grid" w:semiHidden="0" w:uiPriority="59" w:unhideWhenUsed="0"/>
-    <w:lsdException w:name="Placeholder Text" w:unhideWhenUsed="0"/>
-    <w:lsdException w:name="No Spacing" w:semiHidden="0" w:uiPriority="1" w:unhideWhenUsed="0" w:qFormat="1"/>
-    <w:lsdException w:name="Light Shading" w:semiHidden="0" w:uiPriority="60" w:unhideWhenUsed="0"/>
-    <w:lsdException w:name="Light List" w:semiHidden="0" w:uiPriority="61" w:unhideWhenUsed="0"/>
-    <w:lsdException w:name="Light Grid" w:semiHidden="0" w:uiPriority="62" w:unhideWhenUsed="0"/>
-    <w:lsdException w:name="Medium Shading 1" w:semiHidden="0" w:uiPriority="63" w:unhideWhenUsed="0"/>
-    <w:lsdException w:name="Medium Shading 2" w:semiHidden="0" w:uiPriority="64" w:unhideWhenUsed="0"/>
-    <w:lsdException w:name="Medium List 1" w:semiHidden="0" w:uiPriority="65" w:unhideWhenUsed="0"/>
-    <w:lsdException w:name="Medium List 2" w:semiHidden="0" w:uiPriority="66" w:unhideWhenUsed="0"/>
-    <w:lsdException w:name="Medium Grid 1" w:semiHidden="0" w:uiPriority="67" w:unhideWhenUsed="0"/>
-    <w:lsdException w:name="Medium Grid 2" w:semiHidden="0" w:uiPriority="68" w:unhideWhenUsed="0"/>
-    <w:lsdException w:name="Medium Grid 3" w:semiHidden="0" w:uiPriority="69" w:unhideWhenUsed="0"/>
-    <w:lsdException w:name="Dark List" w:semiHidden="0" w:uiPriority="70" w:unhideWhenUsed="0"/>
-    <w:lsdException w:name="Colorful Shading" w:semiHidden="0" w:uiPriority="71" w:unhideWhenUsed="0"/>
-    <w:lsdException w:name="Colorful List" w:semiHidden="0" w:uiPriority="72" w:unhideWhenUsed="0"/>
-    <w:lsdException w:name="Colorful Grid" w:semiHidden="0" w:uiPriority="73" w:unhideWhenUsed="0"/>
-    <w:lsdException w:name="Light Shading Accent 1" w:semiHidden="0" w:uiPriority="60" w:unhideWhenUsed="0"/>
-    <w:lsdException w:name="Light List Accent 1" w:semiHidden="0" w:uiPriority="61" w:unhideWhenUsed="0"/>
-    <w:lsdException w:name="Light Grid Accent 1" w:semiHidden="0" w:uiPriority="62" w:unhideWhenUsed="0"/>
-    <w:lsdException w:name="Medium Shading 1 Accent 1" w:semiHidden="0" w:uiPriority="63" w:unhideWhenUsed="0"/>
-    <w:lsdException w:name="Medium Shading 2 Accent 1" w:semiHidden="0" w:uiPriority="64" w:unhideWhenUsed="0"/>
-    <w:lsdException w:name="Medium List 1 Accent 1" w:semiHidden="0" w:uiPriority="65" w:unhideWhenUsed="0"/>
-    <w:lsdException w:name="Revision" w:unhideWhenUsed="0"/>
-    <w:lsdException w:name="List Paragraph" w:semiHidden="0" w:uiPriority="34" w:unhideWhenUsed="0" w:qFormat="1"/>
-    <w:lsdException w:name="Quote" w:semiHidden="0" w:uiPriority="29" w:unhideWhenUsed="0" w:qFormat="1"/>
-    <w:lsdException w:name="Intense Quote" w:semiHidden="0" w:uiPriority="30" w:unhideWhenUsed="0" w:qFormat="1"/>
-    <w:lsdException w:name="Medium List 2 Accent 1" w:semiHidden="0" w:uiPriority="66" w:unhideWhenUsed="0"/>
-    <w:lsdException w:name="Medium Grid 1 Accent 1" w:semiHidden="0" w:uiPriority="67" w:unhideWhenUsed="0"/>
-    <w:lsdException w:name="Medium Grid 2 Accent 1" w:semiHidden="0" w:uiPriority="68" w:unhideWhenUsed="0"/>
-    <w:lsdException w:name="Medium Grid 3 Accent 1" w:semiHidden="0" w:uiPriority="69" w:unhideWhenUsed="0"/>
-    <w:lsdException w:name="Dark List Accent 1" w:semiHidden="0" w:uiPriority="70" w:unhideWhenUsed="0"/>
-    <w:lsdException w:name="Colorful Shading Accent 1" w:semiHidden="0" w:uiPriority="71" w:unhideWhenUsed="0"/>
-    <w:lsdException w:name="Colorful List Accent 1" w:semiHidden="0" w:uiPriority="72" w:unhideWhenUsed="0"/>
-    <w:lsdException w:name="Colorful Grid Accent 1" w:semiHidden="0" w:uiPriority="73" w:unhideWhenUsed="0"/>
-    <w:lsdException w:name="Light Shading Accent 2" w:semiHidden="0" w:uiPriority="60" w:unhideWhenUsed="0"/>
-    <w:lsdException w:name="Light List Accent 2" w:semiHidden="0" w:uiPriority="61" w:unhideWhenUsed="0"/>
-    <w:lsdException w:name="Light Grid Accent 2" w:semiHidden="0" w:uiPriority="62" w:unhideWhenUsed="0"/>
-    <w:lsdException w:name="Medium Shading 1 Accent 2" w:semiHidden="0" w:uiPriority="63" w:unhideWhenUsed="0"/>
-    <w:lsdException w:name="Medium Shading 2 Accent 2" w:semiHidden="0" w:uiPriority="64" w:unhideWhenUsed="0"/>
-    <w:lsdException w:name="Medium List 1 Accent 2" w:semiHidden="0" w:uiPriority="65" w:unhideWhenUsed="0"/>
-    <w:lsdException w:name="Medium List 2 Accent 2" w:semiHidden="0" w:uiPriority="66" w:unhideWhenUsed="0"/>
-    <w:lsdException w:name="Medium Grid 1 Accent 2" w:semiHidden="0" w:uiPriority="67" w:unhideWhenUsed="0"/>
-    <w:lsdException w:name="Medium Grid 2 Accent 2" w:semiHidden="0" w:uiPriority="68" w:unhideWhenUsed="0"/>
-    <w:lsdException w:name="Medium Grid 3 Accent 2" w:semiHidden="0" w:uiPriority="69" w:unhideWhenUsed="0"/>
-    <w:lsdException w:name="Dark List Accent 2" w:semiHidden="0" w:uiPriority="70" w:unhideWhenUsed="0"/>
-    <w:lsdException w:name="Colorful Shading Accent 2" w:semiHidden="0" w:uiPriority="71" w:unhideWhenUsed="0"/>
-    <w:lsdException w:name="Colorful List Accent 2" w:semiHidden="0" w:uiPriority="72" w:unhideWhenUsed="0"/>
-    <w:lsdException w:name="Colorful Grid Accent 2" w:semiHidden="0" w:uiPriority="73" w:unhideWhenUsed="0"/>
-    <w:lsdException w:name="Light Shading Accent 3" w:semiHidden="0" w:uiPriority="60" w:unhideWhenUsed="0"/>
-    <w:lsdException w:name="Light List Accent 3" w:semiHidden="0" w:uiPriority="61" w:unhideWhenUsed="0"/>
-    <w:lsdException w:name="Light Grid Accent 3" w:semiHidden="0" w:uiPriority="62" w:unhideWhenUsed="0"/>
-    <w:lsdException w:name="Medium Shading 1 Accent 3" w:semiHidden="0" w:uiPriority="63" w:unhideWhenUsed="0"/>
-    <w:lsdException w:name="Medium Shading 2 Accent 3" w:semiHidden="0" w:uiPriority="64" w:unhideWhenUsed="0"/>
-    <w:lsdException w:name="Medium List 1 Accent 3" w:semiHidden="0" w:uiPriority="65" w:unhideWhenUsed="0"/>
-    <w:lsdException w:name="Medium List 2 Accent 3" w:semiHidden="0" w:uiPriority="66" w:unhideWhenUsed="0"/>
-    <w:lsdException w:name="Medium Grid 1 Accent 3" w:semiHidden="0" w:uiPriority="67" w:unhideWhenUsed="0"/>
-    <w:lsdException w:name="Medium Grid 2 Accent 3" w:semiHidden="0" w:uiPriority="68" w:unhideWhenUsed="0"/>
-    <w:lsdException w:name="Medium Grid 3 Accent 3" w:semiHidden="0" w:uiPriority="69" w:unhideWhenUsed="0"/>
-    <w:lsdException w:name="Dark List Accent 3" w:semiHidden="0" w:uiPriority="70" w:unhideWhenUsed="0"/>
-    <w:lsdException w:name="Colorful Shading Accent 3" w:semiHidden="0" w:uiPriority="71" w:unhideWhenUsed="0"/>
-    <w:lsdException w:name="Colorful List Accent 3" w:semiHidden="0" w:uiPriority="72" w:unhideWhenUsed="0"/>
-    <w:lsdException w:name="Colorful Grid Accent 3" w:semiHidden="0" w:uiPriority="73" w:unhideWhenUsed="0"/>
-    <w:lsdException w:name="Light Shading Accent 4" w:semiHidden="0" w:uiPriority="60" w:unhideWhenUsed="0"/>
-    <w:lsdException w:name="Light List Accent 4" w:semiHidden="0" w:uiPriority="61" w:unhideWhenUsed="0"/>
-    <w:lsdException w:name="Light Grid Accent 4" w:semiHidden="0" w:uiPriority="62" w:unhideWhenUsed="0"/>
-    <w:lsdException w:name="Medium Shading 1 Accent 4" w:semiHidden="0" w:uiPriority="63" w:unhideWhenUsed="0"/>
-    <w:lsdException w:name="Medium Shading 2 Accent 4" w:semiHidden="0" w:uiPriority="64" w:unhideWhenUsed="0"/>
-    <w:lsdException w:name="Medium List 1 Accent 4" w:semiHidden="0" w:uiPriority="65" w:unhideWhenUsed="0"/>
-    <w:lsdException w:name="Medium List 2 Accent 4" w:semiHidden="0" w:uiPriority="66" w:unhideWhenUsed="0"/>
-    <w:lsdException w:name="Medium Grid 1 Accent 4" w:semiHidden="0" w:uiPriority="67" w:unhideWhenUsed="0"/>
-    <w:lsdException w:name="Medium Grid 2 Accent 4" w:semiHidden="0" w:uiPriority="68" w:unhideWhenUsed="0"/>
-    <w:lsdException w:name="Medium Grid 3 Accent 4" w:semiHidden="0" w:uiPriority="69" w:unhideWhenUsed="0"/>
-    <w:lsdException w:name="Dark List Accent 4" w:semiHidden="0" w:uiPriority="70" w:unhideWhenUsed="0"/>
-    <w:lsdException w:name="Colorful Shading Accent 4" w:semiHidden="0" w:uiPriority="71" w:unhideWhenUsed="0"/>
-    <w:lsdException w:name="Colorful List Accent 4" w:semiHidden="0" w:uiPriority="72" w:unhideWhenUsed="0"/>
-    <w:lsdException w:name="Colorful Grid Accent 4" w:semiHidden="0" w:uiPriority="73" w:unhideWhenUsed="0"/>
-    <w:lsdException w:name="Light Shading Accent 5" w:semiHidden="0" w:uiPriority="60" w:unhideWhenUsed="0"/>
-    <w:lsdException w:name="Light List Accent 5" w:semiHidden="0" w:uiPriority="61" w:unhideWhenUsed="0"/>
-    <w:lsdException w:name="Light Grid Accent 5" w:semiHidden="0" w:uiPriority="62" w:unhideWhenUsed="0"/>
-    <w:lsdException w:name="Medium Shading 1 Accent 5" w:semiHidden="0" w:uiPriority="63" w:unhideWhenUsed="0"/>
-    <w:lsdException w:name="Medium Shading 2 Accent 5" w:semiHidden="0" w:uiPriority="64" w:unhideWhenUsed="0"/>
-    <w:lsdException w:name="Medium List 1 Accent 5" w:semiHidden="0" w:uiPriority="65" w:unhideWhenUsed="0"/>
-    <w:lsdException w:name="Medium List 2 Accent 5" w:semiHidden="0" w:uiPriority="66" w:unhideWhenUsed="0"/>
-    <w:lsdException w:name="Medium Grid 1 Accent 5" w:semiHidden="0" w:uiPriority="67" w:unhideWhenUsed="0"/>
-    <w:lsdException w:name="Medium Grid 2 Accent 5" w:semiHidden="0" w:uiPriority="68" w:unhideWhenUsed="0"/>
-    <w:lsdException w:name="Medium Grid 3 Accent 5" w:semiHidden="0" w:uiPriority="69" w:unhideWhenUsed="0"/>
-    <w:lsdException w:name="Dark List Accent 5" w:semiHidden="0" w:uiPriority="70" w:unhideWhenUsed="0"/>
-    <w:lsdException w:name="Colorful Shading Accent 5" w:semiHidden="0" w:uiPriority="71" w:unhideWhenUsed="0"/>
-    <w:lsdException w:name="Colorful List Accent 5" w:semiHidden="0" w:uiPriority="72" w:unhideWhenUsed="0"/>
-    <w:lsdException w:name="Colorful Grid Accent 5" w:semiHidden="0" w:uiPriority="73" w:unhideWhenUsed="0"/>
-    <w:lsdException w:name="Light Shading Accent 6" w:semiHidden="0" w:uiPriority="60" w:unhideWhenUsed="0"/>
-    <w:lsdException w:name="Light List Accent 6" w:semiHidden="0" w:uiPriority="61" w:unhideWhenUsed="0"/>
-    <w:lsdException w:name="Light Grid Accent 6" w:semiHidden="0" w:uiPriority="62" w:unhideWhenUsed="0"/>
-    <w:lsdException w:name="Medium Shading 1 Accent 6" w:semiHidden="0" w:uiPriority="63" w:unhideWhenUsed="0"/>
-    <w:lsdException w:name="Medium Shading 2 Accent 6" w:semiHidden="0" w:uiPriority="64" w:unhideWhenUsed="0"/>
-    <w:lsdException w:name="Medium List 1 Accent 6" w:semiHidden="0" w:uiPriority="65" w:unhideWhenUsed="0"/>
-    <w:lsdException w:name="Medium List 2 Accent 6" w:semiHidden="0" w:uiPriority="66" w:unhideWhenUsed="0"/>
-    <w:lsdException w:name="Medium Grid 1 Accent 6" w:semiHidden="0" w:uiPriority="67" w:unhideWhenUsed="0"/>
-    <w:lsdException w:name="Medium Grid 2 Accent 6" w:semiHidden="0" w:uiPriority="68" w:unhideWhenUsed="0"/>
-    <w:lsdException w:name="Medium Grid 3 Accent 6" w:semiHidden="0" w:uiPriority="69" w:unhideWhenUsed="0"/>
-    <w:lsdException w:name="Dark List Accent 6" w:semiHidden="0" w:uiPriority="70" w:unhideWhenUsed="0"/>
-    <w:lsdException w:name="Colorful Shading Accent 6" w:semiHidden="0" w:uiPriority="71" w:unhideWhenUsed="0"/>
-    <w:lsdException w:name="Colorful List Accent 6" w:semiHidden="0" w:uiPriority="72" w:unhideWhenUsed="0"/>
-    <w:lsdException w:name="Colorful Grid Accent 6" w:semiHidden="0" w:uiPriority="73" w:unhideWhenUsed="0"/>
-    <w:lsdException w:name="Subtle Emphasis" w:semiHidden="0" w:uiPriority="19" w:unhideWhenUsed="0" w:qFormat="1"/>
-    <w:lsdException w:name="Intense Emphasis" w:semiHidden="0" w:uiPriority="21" w:unhideWhenUsed="0" w:qFormat="1"/>
-    <w:lsdException w:name="Subtle Reference" w:semiHidden="0" w:uiPriority="31" w:unhideWhenUsed="0" w:qFormat="1"/>
-    <w:lsdException w:name="Intense Reference" w:semiHidden="0" w:uiPriority="32" w:unhideWhenUsed="0" w:qFormat="1"/>
-    <w:lsdException w:name="Book Title" w:semiHidden="0" w:uiPriority="33" w:unhideWhenUsed="0" w:qFormat="1"/>
-    <w:lsdException w:name="Bibliography" w:uiPriority="37"/>
-    <w:lsdException w:name="TOC Heading" w:uiPriority="39" w:qFormat="1"/>
+  <w:latentStyles w:defLockedState="0" w:defUIPriority="99" w:defSemiHidden="0" w:defUnhideWhenUsed="0" w:defQFormat="0" w:count="371">
+    <w:lsdException w:name="Normal" w:uiPriority="0" w:qFormat="1"/>
+    <w:lsdException w:name="heading 1" w:uiPriority="9" w:qFormat="1"/>
+    <w:lsdException w:name="heading 2" w:semiHidden="1" w:uiPriority="9" w:unhideWhenUsed="1" w:qFormat="1"/>
+    <w:lsdException w:name="heading 3" w:semiHidden="1" w:uiPriority="9" w:unhideWhenUsed="1" w:qFormat="1"/>
+    <w:lsdException w:name="heading 4" w:semiHidden="1" w:uiPriority="9" w:unhideWhenUsed="1" w:qFormat="1"/>
+    <w:lsdException w:name="heading 5" w:semiHidden="1" w:uiPriority="9" w:unhideWhenUsed="1" w:qFormat="1"/>
+    <w:lsdException w:name="heading 6" w:semiHidden="1" w:uiPriority="9" w:unhideWhenUsed="1" w:qFormat="1"/>
+    <w:lsdException w:name="heading 7" w:semiHidden="1" w:uiPriority="9" w:unhideWhenUsed="1" w:qFormat="1"/>
+    <w:lsdException w:name="heading 8" w:semiHidden="1" w:uiPriority="9" w:unhideWhenUsed="1" w:qFormat="1"/>
+    <w:lsdException w:name="heading 9" w:semiHidden="1" w:uiPriority="9" w:unhideWhenUsed="1" w:qFormat="1"/>
+    <w:lsdException w:name="index 1" w:semiHidden="1" w:unhideWhenUsed="1"/>
+    <w:lsdException w:name="index 2" w:semiHidden="1" w:unhideWhenUsed="1"/>
+    <w:lsdException w:name="index 3" w:semiHidden="1" w:unhideWhenUsed="1"/>
+    <w:lsdException w:name="index 4" w:semiHidden="1" w:unhideWhenUsed="1"/>
+    <w:lsdException w:name="index 5" w:semiHidden="1" w:unhideWhenUsed="1"/>
+    <w:lsdException w:name="index 6" w:semiHidden="1" w:unhideWhenUsed="1"/>
+    <w:lsdException w:name="index 7" w:semiHidden="1" w:unhideWhenUsed="1"/>
+    <w:lsdException w:name="index 8" w:semiHidden="1" w:unhideWhenUsed="1"/>
+    <w:lsdException w:name="index 9" w:semiHidden="1" w:unhideWhenUsed="1"/>
+    <w:lsdException w:name="toc 1" w:semiHidden="1" w:uiPriority="39" w:unhideWhenUsed="1"/>
+    <w:lsdException w:name="toc 2" w:semiHidden="1" w:uiPriority="39" w:unhideWhenUsed="1"/>
+    <w:lsdException w:name="toc 3" w:semiHidden="1" w:uiPriority="39" w:unhideWhenUsed="1"/>
+    <w:lsdException w:name="toc 4" w:semiHidden="1" w:uiPriority="39" w:unhideWhenUsed="1"/>
+    <w:lsdException w:name="toc 5" w:semiHidden="1" w:uiPriority="39" w:unhideWhenUsed="1"/>
+    <w:lsdException w:name="toc 6" w:semiHidden="1" w:uiPriority="39" w:unhideWhenUsed="1"/>
+    <w:lsdException w:name="toc 7" w:semiHidden="1" w:uiPriority="39" w:unhideWhenUsed="1"/>
+    <w:lsdException w:name="toc 8" w:semiHidden="1" w:uiPriority="39" w:unhideWhenUsed="1"/>
+    <w:lsdException w:name="toc 9" w:semiHidden="1" w:uiPriority="39" w:unhideWhenUsed="1"/>
+    <w:lsdException w:name="Normal Indent" w:semiHidden="1" w:unhideWhenUsed="1"/>
+    <w:lsdException w:name="footnote text" w:semiHidden="1" w:unhideWhenUsed="1"/>
+    <w:lsdException w:name="annotation text" w:semiHidden="1" w:unhideWhenUsed="1"/>
+    <w:lsdException w:name="header" w:semiHidden="1" w:unhideWhenUsed="1"/>
+    <w:lsdException w:name="footer" w:semiHidden="1" w:unhideWhenUsed="1"/>
+    <w:lsdException w:name="index heading" w:semiHidden="1" w:unhideWhenUsed="1"/>
+    <w:lsdException w:name="caption" w:semiHidden="1" w:uiPriority="35" w:unhideWhenUsed="1" w:qFormat="1"/>
+    <w:lsdException w:name="table of figures" w:semiHidden="1" w:unhideWhenUsed="1"/>
+    <w:lsdException w:name="envelope address" w:semiHidden="1" w:unhideWhenUsed="1"/>
+    <w:lsdException w:name="envelope return" w:semiHidden="1" w:unhideWhenUsed="1"/>
+    <w:lsdException w:name="footnote reference" w:semiHidden="1" w:unhideWhenUsed="1"/>
+    <w:lsdException w:name="annotation reference" w:semiHidden="1" w:unhideWhenUsed="1"/>
+    <w:lsdException w:name="line number" w:semiHidden="1" w:unhideWhenUsed="1"/>
+    <w:lsdException w:name="page number" w:semiHidden="1" w:unhideWhenUsed="1"/>
+    <w:lsdException w:name="endnote reference" w:semiHidden="1" w:unhideWhenUsed="1"/>
+    <w:lsdException w:name="endnote text" w:semiHidden="1" w:unhideWhenUsed="1"/>
+    <w:lsdException w:name="table of authorities" w:semiHidden="1" w:unhideWhenUsed="1"/>
+    <w:lsdException w:name="macro" w:semiHidden="1" w:unhideWhenUsed="1"/>
+    <w:lsdException w:name="toa heading" w:semiHidden="1" w:unhideWhenUsed="1"/>
+    <w:lsdException w:name="List" w:semiHidden="1" w:unhideWhenUsed="1"/>
+    <w:lsdException w:name="List Bullet" w:semiHidden="1" w:unhideWhenUsed="1"/>
+    <w:lsdException w:name="List Number" w:semiHidden="1" w:unhideWhenUsed="1"/>
+    <w:lsdException w:name="List 2" w:semiHidden="1" w:unhideWhenUsed="1"/>
+    <w:lsdException w:name="List 3" w:semiHidden="1" w:unhideWhenUsed="1"/>
+    <w:lsdException w:name="List 4" w:semiHidden="1" w:unhideWhenUsed="1"/>
+    <w:lsdException w:name="List 5" w:semiHidden="1" w:unhideWhenUsed="1"/>
+    <w:lsdException w:name="List Bullet 2" w:semiHidden="1" w:unhideWhenUsed="1"/>
+    <w:lsdException w:name="List Bullet 3" w:semiHidden="1" w:unhideWhenUsed="1"/>
+    <w:lsdException w:name="List Bullet 4" w:semiHidden="1" w:unhideWhenUsed="1"/>
+    <w:lsdException w:name="List Bullet 5" w:semiHidden="1" w:unhideWhenUsed="1"/>
+    <w:lsdException w:name="List Number 2" w:semiHidden="1" w:unhideWhenUsed="1"/>
+    <w:lsdException w:name="List Number 3" w:semiHidden="1" w:unhideWhenUsed="1"/>
+    <w:lsdException w:name="List Number 4" w:semiHidden="1" w:unhideWhenUsed="1"/>
+    <w:lsdException w:name="List Number 5" w:semiHidden="1" w:unhideWhenUsed="1"/>
+    <w:lsdException w:name="Title" w:uiPriority="10" w:qFormat="1"/>
+    <w:lsdException w:name="Closing" w:semiHidden="1" w:unhideWhenUsed="1"/>
+    <w:lsdException w:name="Signature" w:semiHidden="1" w:unhideWhenUsed="1"/>
+    <w:lsdException w:name="Default Paragraph Font" w:semiHidden="1" w:uiPriority="1" w:unhideWhenUsed="1"/>
+    <w:lsdException w:name="Body Text" w:semiHidden="1" w:unhideWhenUsed="1"/>
+    <w:lsdException w:name="Body Text Indent" w:semiHidden="1" w:unhideWhenUsed="1"/>
+    <w:lsdException w:name="List Continue" w:semiHidden="1" w:unhideWhenUsed="1"/>
+    <w:lsdException w:name="List Continue 2" w:semiHidden="1" w:unhideWhenUsed="1"/>
+    <w:lsdException w:name="List Continue 3" w:semiHidden="1" w:unhideWhenUsed="1"/>
+    <w:lsdException w:name="List Continue 4" w:semiHidden="1" w:unhideWhenUsed="1"/>
+    <w:lsdException w:name="List Continue 5" w:semiHidden="1" w:unhideWhenUsed="1"/>
+    <w:lsdException w:name="Message Header" w:semiHidden="1" w:unhideWhenUsed="1"/>
+    <w:lsdException w:name="Subtitle" w:uiPriority="11" w:qFormat="1"/>
+    <w:lsdException w:name="Salutation" w:semiHidden="1" w:unhideWhenUsed="1"/>
+    <w:lsdException w:name="Date" w:semiHidden="1" w:unhideWhenUsed="1"/>
+    <w:lsdException w:name="Body Text First Indent" w:semiHidden="1" w:unhideWhenUsed="1"/>
+    <w:lsdException w:name="Body Text First Indent 2" w:semiHidden="1" w:unhideWhenUsed="1"/>
+    <w:lsdException w:name="Note Heading" w:semiHidden="1" w:unhideWhenUsed="1"/>
+    <w:lsdException w:name="Body Text 2" w:semiHidden="1" w:unhideWhenUsed="1"/>
+    <w:lsdException w:name="Body Text 3" w:semiHidden="1" w:unhideWhenUsed="1"/>
+    <w:lsdException w:name="Body Text Indent 2" w:semiHidden="1" w:unhideWhenUsed="1"/>
+    <w:lsdException w:name="Body Text Indent 3" w:semiHidden="1" w:unhideWhenUsed="1"/>
+    <w:lsdException w:name="Block Text" w:semiHidden="1" w:unhideWhenUsed="1"/>
+    <w:lsdException w:name="Hyperlink" w:semiHidden="1" w:unhideWhenUsed="1"/>
+    <w:lsdException w:name="FollowedHyperlink" w:semiHidden="1" w:unhideWhenUsed="1"/>
+    <w:lsdException w:name="Strong" w:uiPriority="22" w:qFormat="1"/>
+    <w:lsdException w:name="Emphasis" w:uiPriority="20" w:qFormat="1"/>
+    <w:lsdException w:name="Document Map" w:semiHidden="1" w:unhideWhenUsed="1"/>
+    <w:lsdException w:name="Plain Text" w:semiHidden="1" w:unhideWhenUsed="1"/>
+    <w:lsdException w:name="E-mail Signature" w:semiHidden="1" w:unhideWhenUsed="1"/>
+    <w:lsdException w:name="HTML Top of Form" w:semiHidden="1" w:unhideWhenUsed="1"/>
+    <w:lsdException w:name="HTML Bottom of Form" w:semiHidden="1" w:unhideWhenUsed="1"/>
+    <w:lsdException w:name="Normal (Web)" w:semiHidden="1" w:unhideWhenUsed="1"/>
+    <w:lsdException w:name="HTML Acronym" w:semiHidden="1" w:unhideWhenUsed="1"/>
+    <w:lsdException w:name="HTML Address" w:semiHidden="1" w:unhideWhenUsed="1"/>
+    <w:lsdException w:name="HTML Cite" w:semiHidden="1" w:unhideWhenUsed="1"/>
+    <w:lsdException w:name="HTML Code" w:semiHidden="1" w:unhideWhenUsed="1"/>
+    <w:lsdException w:name="HTML Definition" w:semiHidden="1" w:unhideWhenUsed="1"/>
+    <w:lsdException w:name="HTML Keyboard" w:semiHidden="1" w:unhideWhenUsed="1"/>
+    <w:lsdException w:name="HTML Preformatted" w:semiHidden="1" w:unhideWhenUsed="1"/>
+    <w:lsdException w:name="HTML Sample" w:semiHidden="1" w:unhideWhenUsed="1"/>
+    <w:lsdException w:name="HTML Typewriter" w:semiHidden="1" w:unhideWhenUsed="1"/>
+    <w:lsdException w:name="HTML Variable" w:semiHidden="1" w:unhideWhenUsed="1"/>
+    <w:lsdException w:name="Normal Table" w:semiHidden="1" w:unhideWhenUsed="1"/>
+    <w:lsdException w:name="annotation subject" w:semiHidden="1" w:unhideWhenUsed="1"/>
+    <w:lsdException w:name="No List" w:semiHidden="1" w:unhideWhenUsed="1"/>
+    <w:lsdException w:name="Outline List 1" w:semiHidden="1" w:unhideWhenUsed="1"/>
+    <w:lsdException w:name="Outline List 2" w:semiHidden="1" w:unhideWhenUsed="1"/>
+    <w:lsdException w:name="Outline List 3" w:semiHidden="1" w:unhideWhenUsed="1"/>
+    <w:lsdException w:name="Table Simple 1" w:semiHidden="1" w:unhideWhenUsed="1"/>
+    <w:lsdException w:name="Table Simple 2" w:semiHidden="1" w:unhideWhenUsed="1"/>
+    <w:lsdException w:name="Table Simple 3" w:semiHidden="1" w:unhideWhenUsed="1"/>
+    <w:lsdException w:name="Table Classic 1" w:semiHidden="1" w:unhideWhenUsed="1"/>
+    <w:lsdException w:name="Table Classic 2" w:semiHidden="1" w:unhideWhenUsed="1"/>
+    <w:lsdException w:name="Table Classic 3" w:semiHidden="1" w:unhideWhenUsed="1"/>
+    <w:lsdException w:name="Table Classic 4" w:semiHidden="1" w:unhideWhenUsed="1"/>
+    <w:lsdException w:name="Table Colorful 1" w:semiHidden="1" w:unhideWhenUsed="1"/>
+    <w:lsdException w:name="Table Colorful 2" w:semiHidden="1" w:unhideWhenUsed="1"/>
+    <w:lsdException w:name="Table Colorful 3" w:semiHidden="1" w:unhideWhenUsed="1"/>
+    <w:lsdException w:name="Table Columns 1" w:semiHidden="1" w:unhideWhenUsed="1"/>
+    <w:lsdException w:name="Table Columns 2" w:semiHidden="1" w:unhideWhenUsed="1"/>
+    <w:lsdException w:name="Table Columns 3" w:semiHidden="1" w:unhideWhenUsed="1"/>
+    <w:lsdException w:name="Table Columns 4" w:semiHidden="1" w:unhideWhenUsed="1"/>
+    <w:lsdException w:name="Table Columns 5" w:semiHidden="1" w:unhideWhenUsed="1"/>
+    <w:lsdException w:name="Table Grid 1" w:semiHidden="1" w:unhideWhenUsed="1"/>
+    <w:lsdException w:name="Table Grid 2" w:semiHidden="1" w:unhideWhenUsed="1"/>
+    <w:lsdException w:name="Table Grid 3" w:semiHidden="1" w:unhideWhenUsed="1"/>
+    <w:lsdException w:name="Table Grid 4" w:semiHidden="1" w:unhideWhenUsed="1"/>
+    <w:lsdException w:name="Table Grid 5" w:semiHidden="1" w:unhideWhenUsed="1"/>
+    <w:lsdException w:name="Table Grid 6" w:semiHidden="1" w:unhideWhenUsed="1"/>
+    <w:lsdException w:name="Table Grid 7" w:semiHidden="1" w:unhideWhenUsed="1"/>
+    <w:lsdException w:name="Table Grid 8" w:semiHidden="1" w:unhideWhenUsed="1"/>
+    <w:lsdException w:name="Table List 1" w:semiHidden="1" w:unhideWhenUsed="1"/>
+    <w:lsdException w:name="Table List 2" w:semiHidden="1" w:unhideWhenUsed="1"/>
+    <w:lsdException w:name="Table List 3" w:semiHidden="1" w:unhideWhenUsed="1"/>
+    <w:lsdException w:name="Table List 4" w:semiHidden="1" w:unhideWhenUsed="1"/>
+    <w:lsdException w:name="Table List 5" w:semiHidden="1" w:unhideWhenUsed="1"/>
+    <w:lsdException w:name="Table List 6" w:semiHidden="1" w:unhideWhenUsed="1"/>
+    <w:lsdException w:name="Table List 7" w:semiHidden="1" w:unhideWhenUsed="1"/>
+    <w:lsdException w:name="Table List 8" w:semiHidden="1" w:unhideWhenUsed="1"/>
+    <w:lsdException w:name="Table 3D effects 1" w:semiHidden="1" w:unhideWhenUsed="1"/>
+    <w:lsdException w:name="Table 3D effects 2" w:semiHidden="1" w:unhideWhenUsed="1"/>
+    <w:lsdException w:name="Table 3D effects 3" w:semiHidden="1" w:unhideWhenUsed="1"/>
+    <w:lsdException w:name="Table Contemporary" w:semiHidden="1" w:unhideWhenUsed="1"/>
+    <w:lsdException w:name="Table Elegant" w:semiHidden="1" w:unhideWhenUsed="1"/>
+    <w:lsdException w:name="Table Professional" w:semiHidden="1" w:unhideWhenUsed="1"/>
+    <w:lsdException w:name="Table Subtle 1" w:semiHidden="1" w:unhideWhenUsed="1"/>
+    <w:lsdException w:name="Table Subtle 2" w:semiHidden="1" w:unhideWhenUsed="1"/>
+    <w:lsdException w:name="Table Web 1" w:semiHidden="1" w:unhideWhenUsed="1"/>
+    <w:lsdException w:name="Table Web 2" w:semiHidden="1" w:unhideWhenUsed="1"/>
+    <w:lsdException w:name="Table Web 3" w:semiHidden="1" w:unhideWhenUsed="1"/>
+    <w:lsdException w:name="Balloon Text" w:semiHidden="1" w:unhideWhenUsed="1"/>
+    <w:lsdException w:name="Table Grid" w:uiPriority="59"/>
+    <w:lsdException w:name="Table Theme" w:semiHidden="1" w:unhideWhenUsed="1"/>
+    <w:lsdException w:name="Placeholder Text" w:semiHidden="1"/>
+    <w:lsdException w:name="No Spacing" w:uiPriority="1" w:qFormat="1"/>
+    <w:lsdException w:name="Light Shading" w:uiPriority="60"/>
+    <w:lsdException w:name="Light List" w:uiPriority="61"/>
+    <w:lsdException w:name="Light Grid" w:uiPriority="62"/>
+    <w:lsdException w:name="Medium Shading 1" w:uiPriority="63"/>
+    <w:lsdException w:name="Medium Shading 2" w:uiPriority="64"/>
+    <w:lsdException w:name="Medium List 1" w:uiPriority="65"/>
+    <w:lsdException w:name="Medium List 2" w:uiPriority="66"/>
+    <w:lsdException w:name="Medium Grid 1" w:uiPriority="67"/>
+    <w:lsdException w:name="Medium Grid 2" w:uiPriority="68"/>
+    <w:lsdException w:name="Medium Grid 3" w:uiPriority="69"/>
+    <w:lsdException w:name="Dark List" w:uiPriority="70"/>
+    <w:lsdException w:name="Colorful Shading" w:uiPriority="71"/>
+    <w:lsdException w:name="Colorful List" w:uiPriority="72"/>
+    <w:lsdException w:name="Colorful Grid" w:uiPriority="73"/>
+    <w:lsdException w:name="Light Shading Accent 1" w:uiPriority="60"/>
+    <w:lsdException w:name="Light List Accent 1" w:uiPriority="61"/>
+    <w:lsdException w:name="Light Grid Accent 1" w:uiPriority="62"/>
+    <w:lsdException w:name="Medium Shading 1 Accent 1" w:uiPriority="63"/>
+    <w:lsdException w:name="Medium Shading 2 Accent 1" w:uiPriority="64"/>
+    <w:lsdException w:name="Medium List 1 Accent 1" w:uiPriority="65"/>
+    <w:lsdException w:name="Revision" w:semiHidden="1"/>
+    <w:lsdException w:name="List Paragraph" w:uiPriority="34" w:qFormat="1"/>
+    <w:lsdException w:name="Quote" w:uiPriority="29" w:qFormat="1"/>
+    <w:lsdException w:name="Intense Quote" w:uiPriority="30" w:qFormat="1"/>
+    <w:lsdException w:name="Medium List 2 Accent 1" w:uiPriority="66"/>
+    <w:lsdException w:name="Medium Grid 1 Accent 1" w:uiPriority="67"/>
+    <w:lsdException w:name="Medium Grid 2 Accent 1" w:uiPriority="68"/>
+    <w:lsdException w:name="Medium Grid 3 Accent 1" w:uiPriority="69"/>
+    <w:lsdException w:name="Dark List Accent 1" w:uiPriority="70"/>
+    <w:lsdException w:name="Colorful Shading Accent 1" w:uiPriority="71"/>
+    <w:lsdException w:name="Colorful List Accent 1" w:uiPriority="72"/>
+    <w:lsdException w:name="Colorful Grid Accent 1" w:uiPriority="73"/>
+    <w:lsdException w:name="Light Shading Accent 2" w:uiPriority="60"/>
+    <w:lsdException w:name="Light List Accent 2" w:uiPriority="61"/>
+    <w:lsdException w:name="Light Grid Accent 2" w:uiPriority="62"/>
+    <w:lsdException w:name="Medium Shading 1 Accent 2" w:uiPriority="63"/>
+    <w:lsdException w:name="Medium Shading 2 Accent 2" w:uiPriority="64"/>
+    <w:lsdException w:name="Medium List 1 Accent 2" w:uiPriority="65"/>
+    <w:lsdException w:name="Medium List 2 Accent 2" w:uiPriority="66"/>
+    <w:lsdException w:name="Medium Grid 1 Accent 2" w:uiPriority="67"/>
+    <w:lsdException w:name="Medium Grid 2 Accent 2" w:uiPriority="68"/>
+    <w:lsdException w:name="Medium Grid 3 Accent 2" w:uiPriority="69"/>
+    <w:lsdException w:name="Dark List Accent 2" w:uiPriority="70"/>
+    <w:lsdException w:name="Colorful Shading Accent 2" w:uiPriority="71"/>
+    <w:lsdException w:name="Colorful List Accent 2" w:uiPriority="72"/>
+    <w:lsdException w:name="Colorful Grid Accent 2" w:uiPriority="73"/>
+    <w:lsdException w:name="Light Shading Accent 3" w:uiPriority="60"/>
+    <w:lsdException w:name="Light List Accent 3" w:uiPriority="61"/>
+    <w:lsdException w:name="Light Grid Accent 3" w:uiPriority="62"/>
+    <w:lsdException w:name="Medium Shading 1 Accent 3" w:uiPriority="63"/>
+    <w:lsdException w:name="Medium Shading 2 Accent 3" w:uiPriority="64"/>
+    <w:lsdException w:name="Medium List 1 Accent 3" w:uiPriority="65"/>
+    <w:lsdException w:name="Medium List 2 Accent 3" w:uiPriority="66"/>
+    <w:lsdException w:name="Medium Grid 1 Accent 3" w:uiPriority="67"/>
+    <w:lsdException w:name="Medium Grid 2 Accent 3" w:uiPriority="68"/>
+    <w:lsdException w:name="Medium Grid 3 Accent 3" w:uiPriority="69"/>
+    <w:lsdException w:name="Dark List Accent 3" w:uiPriority="70"/>
+    <w:lsdException w:name="Colorful Shading Accent 3" w:uiPriority="71"/>
+    <w:lsdException w:name="Colorful List Accent 3" w:uiPriority="72"/>
+    <w:lsdException w:name="Colorful Grid Accent 3" w:uiPriority="73"/>
+    <w:lsdException w:name="Light Shading Accent 4" w:uiPriority="60"/>
+    <w:lsdException w:name="Light List Accent 4" w:uiPriority="61"/>
+    <w:lsdException w:name="Light Grid Accent 4" w:uiPriority="62"/>
+    <w:lsdException w:name="Medium Shading 1 Accent 4" w:uiPriority="63"/>
+    <w:lsdException w:name="Medium Shading 2 Accent 4" w:uiPriority="64"/>
+    <w:lsdException w:name="Medium List 1 Accent 4" w:uiPriority="65"/>
+    <w:lsdException w:name="Medium List 2 Accent 4" w:uiPriority="66"/>
+    <w:lsdException w:name="Medium Grid 1 Accent 4" w:uiPriority="67"/>
+    <w:lsdException w:name="Medium Grid 2 Accent 4" w:uiPriority="68"/>
+    <w:lsdException w:name="Medium Grid 3 Accent 4" w:uiPriority="69"/>
+    <w:lsdException w:name="Dark List Accent 4" w:uiPriority="70"/>
+    <w:lsdException w:name="Colorful Shading Accent 4" w:uiPriority="71"/>
+    <w:lsdException w:name="Colorful List Accent 4" w:uiPriority="72"/>
+    <w:lsdException w:name="Colorful Grid Accent 4" w:uiPriority="73"/>
+    <w:lsdException w:name="Light Shading Accent 5" w:uiPriority="60"/>
+    <w:lsdException w:name="Light List Accent 5" w:uiPriority="61"/>
+    <w:lsdException w:name="Light Grid Accent 5" w:uiPriority="62"/>
+    <w:lsdException w:name="Medium Shading 1 Accent 5" w:uiPriority="63"/>
+    <w:lsdException w:name="Medium Shading 2 Accent 5" w:uiPriority="64"/>
+    <w:lsdException w:name="Medium List 1 Accent 5" w:uiPriority="65"/>
+    <w:lsdException w:name="Medium List 2 Accent 5" w:uiPriority="66"/>
+    <w:lsdException w:name="Medium Grid 1 Accent 5" w:uiPriority="67"/>
+    <w:lsdException w:name="Medium Grid 2 Accent 5" w:uiPriority="68"/>
+    <w:lsdException w:name="Medium Grid 3 Accent 5" w:uiPriority="69"/>
+    <w:lsdException w:name="Dark List Accent 5" w:uiPriority="70"/>
+    <w:lsdException w:name="Colorful Shading Accent 5" w:uiPriority="71"/>
+    <w:lsdException w:name="Colorful List Accent 5" w:uiPriority="72"/>
+    <w:lsdException w:name="Colorful Grid Accent 5" w:uiPriority="73"/>
+    <w:lsdException w:name="Light Shading Accent 6" w:uiPriority="60"/>
+    <w:lsdException w:name="Light List Accent 6" w:uiPriority="61"/>
+    <w:lsdException w:name="Light Grid Accent 6" w:uiPriority="62"/>
+    <w:lsdException w:name="Medium Shading 1 Accent 6" w:uiPriority="63"/>
+    <w:lsdException w:name="Medium Shading 2 Accent 6" w:uiPriority="64"/>
+    <w:lsdException w:name="Medium List 1 Accent 6" w:uiPriority="65"/>
+    <w:lsdException w:name="Medium List 2 Accent 6" w:uiPriority="66"/>
+    <w:lsdException w:name="Medium Grid 1 Accent 6" w:uiPriority="67"/>
+    <w:lsdException w:name="Medium Grid 2 Accent 6" w:uiPriority="68"/>
+    <w:lsdException w:name="Medium Grid 3 Accent 6" w:uiPriority="69"/>
+    <w:lsdException w:name="Dark List Accent 6" w:uiPriority="70"/>
+    <w:lsdException w:name="Colorful Shading Accent 6" w:uiPriority="71"/>
+    <w:lsdException w:name="Colorful List Accent 6" w:uiPriority="72"/>
+    <w:lsdException w:name="Colorful Grid Accent 6" w:uiPriority="73"/>
+    <w:lsdException w:name="Subtle Emphasis" w:uiPriority="19" w:qFormat="1"/>
+    <w:lsdException w:name="Intense Emphasis" w:uiPriority="21" w:qFormat="1"/>
+    <w:lsdException w:name="Subtle Reference" w:uiPriority="31" w:qFormat="1"/>
+    <w:lsdException w:name="Intense Reference" w:uiPriority="32" w:qFormat="1"/>
+    <w:lsdException w:name="Book Title" w:uiPriority="33" w:qFormat="1"/>
+    <w:lsdException w:name="Bibliography" w:semiHidden="1" w:uiPriority="37" w:unhideWhenUsed="1"/>
+    <w:lsdException w:name="TOC Heading" w:semiHidden="1" w:uiPriority="39" w:unhideWhenUsed="1" w:qFormat="1"/>
+    <w:lsdException w:name="Plain Table 1" w:uiPriority="41"/>
+    <w:lsdException w:name="Plain Table 2" w:uiPriority="42"/>
+    <w:lsdException w:name="Plain Table 3" w:uiPriority="43"/>
+    <w:lsdException w:name="Plain Table 4" w:uiPriority="44"/>
+    <w:lsdException w:name="Plain Table 5" w:uiPriority="45"/>
+    <w:lsdException w:name="Grid Table Light" w:uiPriority="40"/>
+    <w:lsdException w:name="Grid Table 1 Light" w:uiPriority="46"/>
+    <w:lsdException w:name="Grid Table 2" w:uiPriority="47"/>
+    <w:lsdException w:name="Grid Table 3" w:uiPriority="48"/>
+    <w:lsdException w:name="Grid Table 4" w:uiPriority="49"/>
+    <w:lsdException w:name="Grid Table 5 Dark" w:uiPriority="50"/>
+    <w:lsdException w:name="Grid Table 6 Colorful" w:uiPriority="51"/>
+    <w:lsdException w:name="Grid Table 7 Colorful" w:uiPriority="52"/>
+    <w:lsdException w:name="Grid Table 1 Light Accent 1" w:uiPriority="46"/>
+    <w:lsdException w:name="Grid Table 2 Accent 1" w:uiPriority="47"/>
+    <w:lsdException w:name="Grid Table 3 Accent 1" w:uiPriority="48"/>
+    <w:lsdException w:name="Grid Table 4 Accent 1" w:uiPriority="49"/>
+    <w:lsdException w:name="Grid Table 5 Dark Accent 1" w:uiPriority="50"/>
+    <w:lsdException w:name="Grid Table 6 Colorful Accent 1" w:uiPriority="51"/>
+    <w:lsdException w:name="Grid Table 7 Colorful Accent 1" w:uiPriority="52"/>
+    <w:lsdException w:name="Grid Table 1 Light Accent 2" w:uiPriority="46"/>
+    <w:lsdException w:name="Grid Table 2 Accent 2" w:uiPriority="47"/>
+    <w:lsdException w:name="Grid Table 3 Accent 2" w:uiPriority="48"/>
+    <w:lsdException w:name="Grid Table 4 Accent 2" w:uiPriority="49"/>
+    <w:lsdException w:name="Grid Table 5 Dark Accent 2" w:uiPriority="50"/>
+    <w:lsdException w:name="Grid Table 6 Colorful Accent 2" w:uiPriority="51"/>
+    <w:lsdException w:name="Grid Table 7 Colorful Accent 2" w:uiPriority="52"/>
+    <w:lsdException w:name="Grid Table 1 Light Accent 3" w:uiPriority="46"/>
+    <w:lsdException w:name="Grid Table 2 Accent 3" w:uiPriority="47"/>
+    <w:lsdException w:name="Grid Table 3 Accent 3" w:uiPriority="48"/>
+    <w:lsdException w:name="Grid Table 4 Accent 3" w:uiPriority="49"/>
+    <w:lsdException w:name="Grid Table 5 Dark Accent 3" w:uiPriority="50"/>
+    <w:lsdException w:name="Grid Table 6 Colorful Accent 3" w:uiPriority="51"/>
+    <w:lsdException w:name="Grid Table 7 Colorful Accent 3" w:uiPriority="52"/>
+    <w:lsdException w:name="Grid Table 1 Light Accent 4" w:uiPriority="46"/>
+    <w:lsdException w:name="Grid Table 2 Accent 4" w:uiPriority="47"/>
+    <w:lsdException w:name="Grid Table 3 Accent 4" w:uiPriority="48"/>
+    <w:lsdException w:name="Grid Table 4 Accent 4" w:uiPriority="49"/>
+    <w:lsdException w:name="Grid Table 5 Dark Accent 4" w:uiPriority="50"/>
+    <w:lsdException w:name="Grid Table 6 Colorful Accent 4" w:uiPriority="51"/>
+    <w:lsdException w:name="Grid Table 7 Colorful Accent 4" w:uiPriority="52"/>
+    <w:lsdException w:name="Grid Table 1 Light Accent 5" w:uiPriority="46"/>
+    <w:lsdException w:name="Grid Table 2 Accent 5" w:uiPriority="47"/>
+    <w:lsdException w:name="Grid Table 3 Accent 5" w:uiPriority="48"/>
+    <w:lsdException w:name="Grid Table 4 Accent 5" w:uiPriority="49"/>
+    <w:lsdException w:name="Grid Table 5 Dark Accent 5" w:uiPriority="50"/>
+    <w:lsdException w:name="Grid Table 6 Colorful Accent 5" w:uiPriority="51"/>
+    <w:lsdException w:name="Grid Table 7 Colorful Accent 5" w:uiPriority="52"/>
+    <w:lsdException w:name="Grid Table 1 Light Accent 6" w:uiPriority="46"/>
+    <w:lsdException w:name="Grid Table 2 Accent 6" w:uiPriority="47"/>
+    <w:lsdException w:name="Grid Table 3 Accent 6" w:uiPriority="48"/>
+    <w:lsdException w:name="Grid Table 4 Accent 6" w:uiPriority="49"/>
+    <w:lsdException w:name="Grid Table 5 Dark Accent 6" w:uiPriority="50"/>
+    <w:lsdException w:name="Grid Table 6 Colorful Accent 6" w:uiPriority="51"/>
+    <w:lsdException w:name="Grid Table 7 Colorful Accent 6" w:uiPriority="52"/>
+    <w:lsdException w:name="List Table 1 Light" w:uiPriority="46"/>
+    <w:lsdException w:name="List Table 2" w:uiPriority="47"/>
+    <w:lsdException w:name="List Table 3" w:uiPriority="48"/>
+    <w:lsdException w:name="List Table 4" w:uiPriority="49"/>
+    <w:lsdException w:name="List Table 5 Dark" w:uiPriority="50"/>
+    <w:lsdException w:name="List Table 6 Colorful" w:uiPriority="51"/>
+    <w:lsdException w:name="List Table 7 Colorful" w:uiPriority="52"/>
+    <w:lsdException w:name="List Table 1 Light Accent 1" w:uiPriority="46"/>
+    <w:lsdException w:name="List Table 2 Accent 1" w:uiPriority="47"/>
+    <w:lsdException w:name="List Table 3 Accent 1" w:uiPriority="48"/>
+    <w:lsdException w:name="List Table 4 Accent 1" w:uiPriority="49"/>
+    <w:lsdException w:name="List Table 5 Dark Accent 1" w:uiPriority="50"/>
+    <w:lsdException w:name="List Table 6 Colorful Accent 1" w:uiPriority="51"/>
+    <w:lsdException w:name="List Table 7 Colorful Accent 1" w:uiPriority="52"/>
+    <w:lsdException w:name="List Table 1 Light Accent 2" w:uiPriority="46"/>
+    <w:lsdException w:name="List Table 2 Accent 2" w:uiPriority="47"/>
+    <w:lsdException w:name="List Table 3 Accent 2" w:uiPriority="48"/>
+    <w:lsdException w:name="List Table 4 Accent 2" w:uiPriority="49"/>
+    <w:lsdException w:name="List Table 5 Dark Accent 2" w:uiPriority="50"/>
+    <w:lsdException w:name="List Table 6 Colorful Accent 2" w:uiPriority="51"/>
+    <w:lsdException w:name="List Table 7 Colorful Accent 2" w:uiPriority="52"/>
+    <w:lsdException w:name="List Table 1 Light Accent 3" w:uiPriority="46"/>
+    <w:lsdException w:name="List Table 2 Accent 3" w:uiPriority="47"/>
+    <w:lsdException w:name="List Table 3 Accent 3" w:uiPriority="48"/>
+    <w:lsdException w:name="List Table 4 Accent 3" w:uiPriority="49"/>
+    <w:lsdException w:name="List Table 5 Dark Accent 3" w:uiPriority="50"/>
+    <w:lsdException w:name="List Table 6 Colorful Accent 3" w:uiPriority="51"/>
+    <w:lsdException w:name="List Table 7 Colorful Accent 3" w:uiPriority="52"/>
+    <w:lsdException w:name="List Table 1 Light Accent 4" w:uiPriority="46"/>
+    <w:lsdException w:name="List Table 2 Accent 4" w:uiPriority="47"/>
+    <w:lsdException w:name="List Table 3 Accent 4" w:uiPriority="48"/>
+    <w:lsdException w:name="List Table 4 Accent 4" w:uiPriority="49"/>
+    <w:lsdException w:name="List Table 5 Dark Accent 4" w:uiPriority="50"/>
+    <w:lsdException w:name="List Table 6 Colorful Accent 4" w:uiPriority="51"/>
+    <w:lsdException w:name="List Table 7 Colorful Accent 4" w:uiPriority="52"/>
+    <w:lsdException w:name="List Table 1 Light Accent 5" w:uiPriority="46"/>
+    <w:lsdException w:name="List Table 2 Accent 5" w:uiPriority="47"/>
+    <w:lsdException w:name="List Table 3 Accent 5" w:uiPriority="48"/>
+    <w:lsdException w:name="List Table 4 Accent 5" w:uiPriority="49"/>
+    <w:lsdException w:name="List Table 5 Dark Accent 5" w:uiPriority="50"/>
+    <w:lsdException w:name="List Table 6 Colorful Accent 5" w:uiPriority="51"/>
+    <w:lsdException w:name="List Table 7 Colorful Accent 5" w:uiPriority="52"/>
+    <w:lsdException w:name="List Table 1 Light Accent 6" w:uiPriority="46"/>
+    <w:lsdException w:name="List Table 2 Accent 6" w:uiPriority="47"/>
+    <w:lsdException w:name="List Table 3 Accent 6" w:uiPriority="48"/>
+    <w:lsdException w:name="List Table 4 Accent 6" w:uiPriority="49"/>
+    <w:lsdException w:name="List Table 5 Dark Accent 6" w:uiPriority="50"/>
+    <w:lsdException w:name="List Table 6 Colorful Accent 6" w:uiPriority="51"/>
+    <w:lsdException w:name="List Table 7 Colorful Accent 6" w:uiPriority="52"/>
   </w:latentStyles>
   <w:style w:type="paragraph" w:default="1" w:styleId="Normal">
     <w:name w:val="Normal"/>
     <w:qFormat/>
   </w:style>
-  <w:style w:type="paragraph" w:styleId="Ttulo1">
+  <w:style w:type="paragraph" w:styleId="Heading1">
     <w:name w:val="heading 1"/>
     <w:basedOn w:val="Normal"/>
     <w:next w:val="Normal"/>
-    <w:link w:val="Ttulo1Car"/>
+    <w:link w:val="Heading1Char"/>
     <w:uiPriority w:val="9"/>
     <w:qFormat/>
     <w:rsid w:val="00AB52EA"/>
@@ -3241,11 +3325,11 @@
       <w:szCs w:val="29"/>
     </w:rPr>
   </w:style>
-  <w:style w:type="paragraph" w:styleId="Ttulo2">
+  <w:style w:type="paragraph" w:styleId="Heading2">
     <w:name w:val="heading 2"/>
     <w:basedOn w:val="Normal"/>
     <w:next w:val="Normal"/>
-    <w:link w:val="Ttulo2Car"/>
+    <w:link w:val="Heading2Char"/>
     <w:uiPriority w:val="9"/>
     <w:unhideWhenUsed/>
     <w:qFormat/>
@@ -3263,13 +3347,13 @@
       <w:szCs w:val="23"/>
     </w:rPr>
   </w:style>
-  <w:style w:type="character" w:default="1" w:styleId="Fuentedeprrafopredeter">
+  <w:style w:type="character" w:default="1" w:styleId="DefaultParagraphFont">
     <w:name w:val="Default Paragraph Font"/>
     <w:uiPriority w:val="1"/>
     <w:semiHidden/>
     <w:unhideWhenUsed/>
   </w:style>
-  <w:style w:type="table" w:default="1" w:styleId="Tablanormal">
+  <w:style w:type="table" w:default="1" w:styleId="TableNormal">
     <w:name w:val="Normal Table"/>
     <w:uiPriority w:val="99"/>
     <w:semiHidden/>
@@ -3284,7 +3368,7 @@
       </w:tblCellMar>
     </w:tblPr>
   </w:style>
-  <w:style w:type="numbering" w:default="1" w:styleId="Sinlista">
+  <w:style w:type="numbering" w:default="1" w:styleId="NoList">
     <w:name w:val="No List"/>
     <w:uiPriority w:val="99"/>
     <w:semiHidden/>
@@ -3293,7 +3377,7 @@
   <w:style w:type="paragraph" w:customStyle="1" w:styleId="Standard">
     <w:name w:val="Standard"/>
   </w:style>
-  <w:style w:type="paragraph" w:styleId="Encabezado">
+  <w:style w:type="paragraph" w:styleId="Header">
     <w:name w:val="header"/>
     <w:basedOn w:val="Standard"/>
     <w:next w:val="Textbody"/>
@@ -3314,11 +3398,11 @@
       <w:spacing w:after="120"/>
     </w:pPr>
   </w:style>
-  <w:style w:type="paragraph" w:styleId="Lista">
+  <w:style w:type="paragraph" w:styleId="List">
     <w:name w:val="List"/>
     <w:basedOn w:val="Textbody"/>
   </w:style>
-  <w:style w:type="paragraph" w:styleId="Epgrafe">
+  <w:style w:type="paragraph" w:styleId="Caption">
     <w:name w:val="caption"/>
     <w:basedOn w:val="Standard"/>
     <w:pPr>
@@ -3344,10 +3428,10 @@
       <w:suppressLineNumbers/>
     </w:pPr>
   </w:style>
-  <w:style w:type="character" w:customStyle="1" w:styleId="Ttulo1Car">
-    <w:name w:val="Título 1 Car"/>
-    <w:basedOn w:val="Fuentedeprrafopredeter"/>
-    <w:link w:val="Ttulo1"/>
+  <w:style w:type="character" w:customStyle="1" w:styleId="Heading1Char">
+    <w:name w:val="Heading 1 Char"/>
+    <w:basedOn w:val="DefaultParagraphFont"/>
+    <w:link w:val="Heading1"/>
     <w:uiPriority w:val="9"/>
     <w:rsid w:val="00AB52EA"/>
     <w:rPr>
@@ -3357,10 +3441,10 @@
       <w:szCs w:val="29"/>
     </w:rPr>
   </w:style>
-  <w:style w:type="character" w:customStyle="1" w:styleId="Ttulo2Car">
-    <w:name w:val="Título 2 Car"/>
-    <w:basedOn w:val="Fuentedeprrafopredeter"/>
-    <w:link w:val="Ttulo2"/>
+  <w:style w:type="character" w:customStyle="1" w:styleId="Heading2Char">
+    <w:name w:val="Heading 2 Char"/>
+    <w:basedOn w:val="DefaultParagraphFont"/>
+    <w:link w:val="Heading2"/>
     <w:uiPriority w:val="9"/>
     <w:rsid w:val="009D542E"/>
     <w:rPr>
@@ -3370,9 +3454,9 @@
       <w:szCs w:val="23"/>
     </w:rPr>
   </w:style>
-  <w:style w:type="paragraph" w:styleId="TtulodeTDC">
+  <w:style w:type="paragraph" w:styleId="TOCHeading">
     <w:name w:val="TOC Heading"/>
-    <w:basedOn w:val="Ttulo1"/>
+    <w:basedOn w:val="Heading1"/>
     <w:next w:val="Normal"/>
     <w:uiPriority w:val="39"/>
     <w:unhideWhenUsed/>
@@ -3393,7 +3477,7 @@
       <w:lang w:val="en-US" w:eastAsia="en-US" w:bidi="ar-SA"/>
     </w:rPr>
   </w:style>
-  <w:style w:type="paragraph" w:styleId="TDC1">
+  <w:style w:type="paragraph" w:styleId="TOC1">
     <w:name w:val="toc 1"/>
     <w:basedOn w:val="Normal"/>
     <w:next w:val="Normal"/>
@@ -3409,7 +3493,7 @@
       <w:szCs w:val="21"/>
     </w:rPr>
   </w:style>
-  <w:style w:type="paragraph" w:styleId="TDC2">
+  <w:style w:type="paragraph" w:styleId="TOC2">
     <w:name w:val="toc 2"/>
     <w:basedOn w:val="Normal"/>
     <w:next w:val="Normal"/>
@@ -3426,9 +3510,9 @@
       <w:szCs w:val="21"/>
     </w:rPr>
   </w:style>
-  <w:style w:type="character" w:styleId="Hipervnculo">
+  <w:style w:type="character" w:styleId="Hyperlink">
     <w:name w:val="Hyperlink"/>
-    <w:basedOn w:val="Fuentedeprrafopredeter"/>
+    <w:basedOn w:val="DefaultParagraphFont"/>
     <w:uiPriority w:val="99"/>
     <w:unhideWhenUsed/>
     <w:rsid w:val="007373B8"/>
@@ -3437,10 +3521,10 @@
       <w:u w:val="single"/>
     </w:rPr>
   </w:style>
-  <w:style w:type="paragraph" w:styleId="Textodeglobo">
+  <w:style w:type="paragraph" w:styleId="BalloonText">
     <w:name w:val="Balloon Text"/>
     <w:basedOn w:val="Normal"/>
-    <w:link w:val="TextodegloboCar"/>
+    <w:link w:val="BalloonTextChar"/>
     <w:uiPriority w:val="99"/>
     <w:semiHidden/>
     <w:unhideWhenUsed/>
@@ -3451,421 +3535,10 @@
       <w:szCs w:val="14"/>
     </w:rPr>
   </w:style>
-  <w:style w:type="character" w:customStyle="1" w:styleId="TextodegloboCar">
-    <w:name w:val="Texto de globo Car"/>
-    <w:basedOn w:val="Fuentedeprrafopredeter"/>
-    <w:link w:val="Textodeglobo"/>
-    <w:uiPriority w:val="99"/>
-    <w:semiHidden/>
-    <w:rsid w:val="00087309"/>
-    <w:rPr>
-      <w:rFonts w:ascii="Tahoma" w:hAnsi="Tahoma" w:cs="Mangal"/>
-      <w:sz w:val="16"/>
-      <w:szCs w:val="14"/>
-    </w:rPr>
-  </w:style>
-</w:styles>
-</file>
-
-<file path=word/stylesWithEffects.xml><?xml version="1.0" encoding="utf-8"?>
-<w:styles xmlns:wpc="http://schemas.microsoft.com/office/word/2010/wordprocessingCanvas" xmlns:mc="http://schemas.openxmlformats.org/markup-compatibility/2006" xmlns:o="urn:schemas-microsoft-com:office:office" xmlns:r="http://schemas.openxmlformats.org/officeDocument/2006/relationships" xmlns:m="http://schemas.openxmlformats.org/officeDocument/2006/math" xmlns:v="urn:schemas-microsoft-com:vml" xmlns:wp14="http://schemas.microsoft.com/office/word/2010/wordprocessingDrawing" xmlns:wp="http://schemas.openxmlformats.org/drawingml/2006/wordprocessingDrawing" xmlns:w10="urn:schemas-microsoft-com:office:word" xmlns:w="http://schemas.openxmlformats.org/wordprocessingml/2006/main" xmlns:w14="http://schemas.microsoft.com/office/word/2010/wordml" xmlns:wpg="http://schemas.microsoft.com/office/word/2010/wordprocessingGroup" xmlns:wpi="http://schemas.microsoft.com/office/word/2010/wordprocessingInk" xmlns:wne="http://schemas.microsoft.com/office/word/2006/wordml" xmlns:wps="http://schemas.microsoft.com/office/word/2010/wordprocessingShape" mc:Ignorable="w14 wp14">
-  <w:docDefaults>
-    <w:rPrDefault>
-      <w:rPr>
-        <w:rFonts w:ascii="Liberation Serif" w:eastAsia="DejaVu Sans" w:hAnsi="Liberation Serif" w:cs="Lohit Hindi"/>
-        <w:kern w:val="3"/>
-        <w:sz w:val="24"/>
-        <w:szCs w:val="24"/>
-        <w:lang w:val="es-AR" w:eastAsia="zh-CN" w:bidi="hi-IN"/>
-      </w:rPr>
-    </w:rPrDefault>
-    <w:pPrDefault>
-      <w:pPr>
-        <w:widowControl w:val="0"/>
-        <w:suppressAutoHyphens/>
-        <w:autoSpaceDN w:val="0"/>
-        <w:textAlignment w:val="baseline"/>
-      </w:pPr>
-    </w:pPrDefault>
-  </w:docDefaults>
-  <w:latentStyles w:defLockedState="0" w:defUIPriority="99" w:defSemiHidden="1" w:defUnhideWhenUsed="1" w:defQFormat="0" w:count="267">
-    <w:lsdException w:name="Normal" w:semiHidden="0" w:uiPriority="0" w:unhideWhenUsed="0" w:qFormat="1"/>
-    <w:lsdException w:name="heading 1" w:semiHidden="0" w:uiPriority="9" w:unhideWhenUsed="0" w:qFormat="1"/>
-    <w:lsdException w:name="heading 2" w:uiPriority="9" w:qFormat="1"/>
-    <w:lsdException w:name="heading 3" w:uiPriority="9" w:qFormat="1"/>
-    <w:lsdException w:name="heading 4" w:uiPriority="9" w:qFormat="1"/>
-    <w:lsdException w:name="heading 5" w:uiPriority="9" w:qFormat="1"/>
-    <w:lsdException w:name="heading 6" w:uiPriority="9" w:qFormat="1"/>
-    <w:lsdException w:name="heading 7" w:uiPriority="9" w:qFormat="1"/>
-    <w:lsdException w:name="heading 8" w:uiPriority="9" w:qFormat="1"/>
-    <w:lsdException w:name="heading 9" w:uiPriority="9" w:qFormat="1"/>
-    <w:lsdException w:name="toc 1" w:uiPriority="39"/>
-    <w:lsdException w:name="toc 2" w:uiPriority="39"/>
-    <w:lsdException w:name="toc 3" w:uiPriority="39"/>
-    <w:lsdException w:name="toc 4" w:uiPriority="39"/>
-    <w:lsdException w:name="toc 5" w:uiPriority="39"/>
-    <w:lsdException w:name="toc 6" w:uiPriority="39"/>
-    <w:lsdException w:name="toc 7" w:uiPriority="39"/>
-    <w:lsdException w:name="toc 8" w:uiPriority="39"/>
-    <w:lsdException w:name="toc 9" w:uiPriority="39"/>
-    <w:lsdException w:name="caption" w:uiPriority="35" w:qFormat="1"/>
-    <w:lsdException w:name="Title" w:semiHidden="0" w:uiPriority="10" w:unhideWhenUsed="0" w:qFormat="1"/>
-    <w:lsdException w:name="Default Paragraph Font" w:uiPriority="1"/>
-    <w:lsdException w:name="Subtitle" w:semiHidden="0" w:uiPriority="11" w:unhideWhenUsed="0" w:qFormat="1"/>
-    <w:lsdException w:name="Strong" w:semiHidden="0" w:uiPriority="22" w:unhideWhenUsed="0" w:qFormat="1"/>
-    <w:lsdException w:name="Emphasis" w:semiHidden="0" w:uiPriority="20" w:unhideWhenUsed="0" w:qFormat="1"/>
-    <w:lsdException w:name="Table Grid" w:semiHidden="0" w:uiPriority="59" w:unhideWhenUsed="0"/>
-    <w:lsdException w:name="Placeholder Text" w:unhideWhenUsed="0"/>
-    <w:lsdException w:name="No Spacing" w:semiHidden="0" w:uiPriority="1" w:unhideWhenUsed="0" w:qFormat="1"/>
-    <w:lsdException w:name="Light Shading" w:semiHidden="0" w:uiPriority="60" w:unhideWhenUsed="0"/>
-    <w:lsdException w:name="Light List" w:semiHidden="0" w:uiPriority="61" w:unhideWhenUsed="0"/>
-    <w:lsdException w:name="Light Grid" w:semiHidden="0" w:uiPriority="62" w:unhideWhenUsed="0"/>
-    <w:lsdException w:name="Medium Shading 1" w:semiHidden="0" w:uiPriority="63" w:unhideWhenUsed="0"/>
-    <w:lsdException w:name="Medium Shading 2" w:semiHidden="0" w:uiPriority="64" w:unhideWhenUsed="0"/>
-    <w:lsdException w:name="Medium List 1" w:semiHidden="0" w:uiPriority="65" w:unhideWhenUsed="0"/>
-    <w:lsdException w:name="Medium List 2" w:semiHidden="0" w:uiPriority="66" w:unhideWhenUsed="0"/>
-    <w:lsdException w:name="Medium Grid 1" w:semiHidden="0" w:uiPriority="67" w:unhideWhenUsed="0"/>
-    <w:lsdException w:name="Medium Grid 2" w:semiHidden="0" w:uiPriority="68" w:unhideWhenUsed="0"/>
-    <w:lsdException w:name="Medium Grid 3" w:semiHidden="0" w:uiPriority="69" w:unhideWhenUsed="0"/>
-    <w:lsdException w:name="Dark List" w:semiHidden="0" w:uiPriority="70" w:unhideWhenUsed="0"/>
-    <w:lsdException w:name="Colorful Shading" w:semiHidden="0" w:uiPriority="71" w:unhideWhenUsed="0"/>
-    <w:lsdException w:name="Colorful List" w:semiHidden="0" w:uiPriority="72" w:unhideWhenUsed="0"/>
-    <w:lsdException w:name="Colorful Grid" w:semiHidden="0" w:uiPriority="73" w:unhideWhenUsed="0"/>
-    <w:lsdException w:name="Light Shading Accent 1" w:semiHidden="0" w:uiPriority="60" w:unhideWhenUsed="0"/>
-    <w:lsdException w:name="Light List Accent 1" w:semiHidden="0" w:uiPriority="61" w:unhideWhenUsed="0"/>
-    <w:lsdException w:name="Light Grid Accent 1" w:semiHidden="0" w:uiPriority="62" w:unhideWhenUsed="0"/>
-    <w:lsdException w:name="Medium Shading 1 Accent 1" w:semiHidden="0" w:uiPriority="63" w:unhideWhenUsed="0"/>
-    <w:lsdException w:name="Medium Shading 2 Accent 1" w:semiHidden="0" w:uiPriority="64" w:unhideWhenUsed="0"/>
-    <w:lsdException w:name="Medium List 1 Accent 1" w:semiHidden="0" w:uiPriority="65" w:unhideWhenUsed="0"/>
-    <w:lsdException w:name="Revision" w:unhideWhenUsed="0"/>
-    <w:lsdException w:name="List Paragraph" w:semiHidden="0" w:uiPriority="34" w:unhideWhenUsed="0" w:qFormat="1"/>
-    <w:lsdException w:name="Quote" w:semiHidden="0" w:uiPriority="29" w:unhideWhenUsed="0" w:qFormat="1"/>
-    <w:lsdException w:name="Intense Quote" w:semiHidden="0" w:uiPriority="30" w:unhideWhenUsed="0" w:qFormat="1"/>
-    <w:lsdException w:name="Medium List 2 Accent 1" w:semiHidden="0" w:uiPriority="66" w:unhideWhenUsed="0"/>
-    <w:lsdException w:name="Medium Grid 1 Accent 1" w:semiHidden="0" w:uiPriority="67" w:unhideWhenUsed="0"/>
-    <w:lsdException w:name="Medium Grid 2 Accent 1" w:semiHidden="0" w:uiPriority="68" w:unhideWhenUsed="0"/>
-    <w:lsdException w:name="Medium Grid 3 Accent 1" w:semiHidden="0" w:uiPriority="69" w:unhideWhenUsed="0"/>
-    <w:lsdException w:name="Dark List Accent 1" w:semiHidden="0" w:uiPriority="70" w:unhideWhenUsed="0"/>
-    <w:lsdException w:name="Colorful Shading Accent 1" w:semiHidden="0" w:uiPriority="71" w:unhideWhenUsed="0"/>
-    <w:lsdException w:name="Colorful List Accent 1" w:semiHidden="0" w:uiPriority="72" w:unhideWhenUsed="0"/>
-    <w:lsdException w:name="Colorful Grid Accent 1" w:semiHidden="0" w:uiPriority="73" w:unhideWhenUsed="0"/>
-    <w:lsdException w:name="Light Shading Accent 2" w:semiHidden="0" w:uiPriority="60" w:unhideWhenUsed="0"/>
-    <w:lsdException w:name="Light List Accent 2" w:semiHidden="0" w:uiPriority="61" w:unhideWhenUsed="0"/>
-    <w:lsdException w:name="Light Grid Accent 2" w:semiHidden="0" w:uiPriority="62" w:unhideWhenUsed="0"/>
-    <w:lsdException w:name="Medium Shading 1 Accent 2" w:semiHidden="0" w:uiPriority="63" w:unhideWhenUsed="0"/>
-    <w:lsdException w:name="Medium Shading 2 Accent 2" w:semiHidden="0" w:uiPriority="64" w:unhideWhenUsed="0"/>
-    <w:lsdException w:name="Medium List 1 Accent 2" w:semiHidden="0" w:uiPriority="65" w:unhideWhenUsed="0"/>
-    <w:lsdException w:name="Medium List 2 Accent 2" w:semiHidden="0" w:uiPriority="66" w:unhideWhenUsed="0"/>
-    <w:lsdException w:name="Medium Grid 1 Accent 2" w:semiHidden="0" w:uiPriority="67" w:unhideWhenUsed="0"/>
-    <w:lsdException w:name="Medium Grid 2 Accent 2" w:semiHidden="0" w:uiPriority="68" w:unhideWhenUsed="0"/>
-    <w:lsdException w:name="Medium Grid 3 Accent 2" w:semiHidden="0" w:uiPriority="69" w:unhideWhenUsed="0"/>
-    <w:lsdException w:name="Dark List Accent 2" w:semiHidden="0" w:uiPriority="70" w:unhideWhenUsed="0"/>
-    <w:lsdException w:name="Colorful Shading Accent 2" w:semiHidden="0" w:uiPriority="71" w:unhideWhenUsed="0"/>
-    <w:lsdException w:name="Colorful List Accent 2" w:semiHidden="0" w:uiPriority="72" w:unhideWhenUsed="0"/>
-    <w:lsdException w:name="Colorful Grid Accent 2" w:semiHidden="0" w:uiPriority="73" w:unhideWhenUsed="0"/>
-    <w:lsdException w:name="Light Shading Accent 3" w:semiHidden="0" w:uiPriority="60" w:unhideWhenUsed="0"/>
-    <w:lsdException w:name="Light List Accent 3" w:semiHidden="0" w:uiPriority="61" w:unhideWhenUsed="0"/>
-    <w:lsdException w:name="Light Grid Accent 3" w:semiHidden="0" w:uiPriority="62" w:unhideWhenUsed="0"/>
-    <w:lsdException w:name="Medium Shading 1 Accent 3" w:semiHidden="0" w:uiPriority="63" w:unhideWhenUsed="0"/>
-    <w:lsdException w:name="Medium Shading 2 Accent 3" w:semiHidden="0" w:uiPriority="64" w:unhideWhenUsed="0"/>
-    <w:lsdException w:name="Medium List 1 Accent 3" w:semiHidden="0" w:uiPriority="65" w:unhideWhenUsed="0"/>
-    <w:lsdException w:name="Medium List 2 Accent 3" w:semiHidden="0" w:uiPriority="66" w:unhideWhenUsed="0"/>
-    <w:lsdException w:name="Medium Grid 1 Accent 3" w:semiHidden="0" w:uiPriority="67" w:unhideWhenUsed="0"/>
-    <w:lsdException w:name="Medium Grid 2 Accent 3" w:semiHidden="0" w:uiPriority="68" w:unhideWhenUsed="0"/>
-    <w:lsdException w:name="Medium Grid 3 Accent 3" w:semiHidden="0" w:uiPriority="69" w:unhideWhenUsed="0"/>
-    <w:lsdException w:name="Dark List Accent 3" w:semiHidden="0" w:uiPriority="70" w:unhideWhenUsed="0"/>
-    <w:lsdException w:name="Colorful Shading Accent 3" w:semiHidden="0" w:uiPriority="71" w:unhideWhenUsed="0"/>
-    <w:lsdException w:name="Colorful List Accent 3" w:semiHidden="0" w:uiPriority="72" w:unhideWhenUsed="0"/>
-    <w:lsdException w:name="Colorful Grid Accent 3" w:semiHidden="0" w:uiPriority="73" w:unhideWhenUsed="0"/>
-    <w:lsdException w:name="Light Shading Accent 4" w:semiHidden="0" w:uiPriority="60" w:unhideWhenUsed="0"/>
-    <w:lsdException w:name="Light List Accent 4" w:semiHidden="0" w:uiPriority="61" w:unhideWhenUsed="0"/>
-    <w:lsdException w:name="Light Grid Accent 4" w:semiHidden="0" w:uiPriority="62" w:unhideWhenUsed="0"/>
-    <w:lsdException w:name="Medium Shading 1 Accent 4" w:semiHidden="0" w:uiPriority="63" w:unhideWhenUsed="0"/>
-    <w:lsdException w:name="Medium Shading 2 Accent 4" w:semiHidden="0" w:uiPriority="64" w:unhideWhenUsed="0"/>
-    <w:lsdException w:name="Medium List 1 Accent 4" w:semiHidden="0" w:uiPriority="65" w:unhideWhenUsed="0"/>
-    <w:lsdException w:name="Medium List 2 Accent 4" w:semiHidden="0" w:uiPriority="66" w:unhideWhenUsed="0"/>
-    <w:lsdException w:name="Medium Grid 1 Accent 4" w:semiHidden="0" w:uiPriority="67" w:unhideWhenUsed="0"/>
-    <w:lsdException w:name="Medium Grid 2 Accent 4" w:semiHidden="0" w:uiPriority="68" w:unhideWhenUsed="0"/>
-    <w:lsdException w:name="Medium Grid 3 Accent 4" w:semiHidden="0" w:uiPriority="69" w:unhideWhenUsed="0"/>
-    <w:lsdException w:name="Dark List Accent 4" w:semiHidden="0" w:uiPriority="70" w:unhideWhenUsed="0"/>
-    <w:lsdException w:name="Colorful Shading Accent 4" w:semiHidden="0" w:uiPriority="71" w:unhideWhenUsed="0"/>
-    <w:lsdException w:name="Colorful List Accent 4" w:semiHidden="0" w:uiPriority="72" w:unhideWhenUsed="0"/>
-    <w:lsdException w:name="Colorful Grid Accent 4" w:semiHidden="0" w:uiPriority="73" w:unhideWhenUsed="0"/>
-    <w:lsdException w:name="Light Shading Accent 5" w:semiHidden="0" w:uiPriority="60" w:unhideWhenUsed="0"/>
-    <w:lsdException w:name="Light List Accent 5" w:semiHidden="0" w:uiPriority="61" w:unhideWhenUsed="0"/>
-    <w:lsdException w:name="Light Grid Accent 5" w:semiHidden="0" w:uiPriority="62" w:unhideWhenUsed="0"/>
-    <w:lsdException w:name="Medium Shading 1 Accent 5" w:semiHidden="0" w:uiPriority="63" w:unhideWhenUsed="0"/>
-    <w:lsdException w:name="Medium Shading 2 Accent 5" w:semiHidden="0" w:uiPriority="64" w:unhideWhenUsed="0"/>
-    <w:lsdException w:name="Medium List 1 Accent 5" w:semiHidden="0" w:uiPriority="65" w:unhideWhenUsed="0"/>
-    <w:lsdException w:name="Medium List 2 Accent 5" w:semiHidden="0" w:uiPriority="66" w:unhideWhenUsed="0"/>
-    <w:lsdException w:name="Medium Grid 1 Accent 5" w:semiHidden="0" w:uiPriority="67" w:unhideWhenUsed="0"/>
-    <w:lsdException w:name="Medium Grid 2 Accent 5" w:semiHidden="0" w:uiPriority="68" w:unhideWhenUsed="0"/>
-    <w:lsdException w:name="Medium Grid 3 Accent 5" w:semiHidden="0" w:uiPriority="69" w:unhideWhenUsed="0"/>
-    <w:lsdException w:name="Dark List Accent 5" w:semiHidden="0" w:uiPriority="70" w:unhideWhenUsed="0"/>
-    <w:lsdException w:name="Colorful Shading Accent 5" w:semiHidden="0" w:uiPriority="71" w:unhideWhenUsed="0"/>
-    <w:lsdException w:name="Colorful List Accent 5" w:semiHidden="0" w:uiPriority="72" w:unhideWhenUsed="0"/>
-    <w:lsdException w:name="Colorful Grid Accent 5" w:semiHidden="0" w:uiPriority="73" w:unhideWhenUsed="0"/>
-    <w:lsdException w:name="Light Shading Accent 6" w:semiHidden="0" w:uiPriority="60" w:unhideWhenUsed="0"/>
-    <w:lsdException w:name="Light List Accent 6" w:semiHidden="0" w:uiPriority="61" w:unhideWhenUsed="0"/>
-    <w:lsdException w:name="Light Grid Accent 6" w:semiHidden="0" w:uiPriority="62" w:unhideWhenUsed="0"/>
-    <w:lsdException w:name="Medium Shading 1 Accent 6" w:semiHidden="0" w:uiPriority="63" w:unhideWhenUsed="0"/>
-    <w:lsdException w:name="Medium Shading 2 Accent 6" w:semiHidden="0" w:uiPriority="64" w:unhideWhenUsed="0"/>
-    <w:lsdException w:name="Medium List 1 Accent 6" w:semiHidden="0" w:uiPriority="65" w:unhideWhenUsed="0"/>
-    <w:lsdException w:name="Medium List 2 Accent 6" w:semiHidden="0" w:uiPriority="66" w:unhideWhenUsed="0"/>
-    <w:lsdException w:name="Medium Grid 1 Accent 6" w:semiHidden="0" w:uiPriority="67" w:unhideWhenUsed="0"/>
-    <w:lsdException w:name="Medium Grid 2 Accent 6" w:semiHidden="0" w:uiPriority="68" w:unhideWhenUsed="0"/>
-    <w:lsdException w:name="Medium Grid 3 Accent 6" w:semiHidden="0" w:uiPriority="69" w:unhideWhenUsed="0"/>
-    <w:lsdException w:name="Dark List Accent 6" w:semiHidden="0" w:uiPriority="70" w:unhideWhenUsed="0"/>
-    <w:lsdException w:name="Colorful Shading Accent 6" w:semiHidden="0" w:uiPriority="71" w:unhideWhenUsed="0"/>
-    <w:lsdException w:name="Colorful List Accent 6" w:semiHidden="0" w:uiPriority="72" w:unhideWhenUsed="0"/>
-    <w:lsdException w:name="Colorful Grid Accent 6" w:semiHidden="0" w:uiPriority="73" w:unhideWhenUsed="0"/>
-    <w:lsdException w:name="Subtle Emphasis" w:semiHidden="0" w:uiPriority="19" w:unhideWhenUsed="0" w:qFormat="1"/>
-    <w:lsdException w:name="Intense Emphasis" w:semiHidden="0" w:uiPriority="21" w:unhideWhenUsed="0" w:qFormat="1"/>
-    <w:lsdException w:name="Subtle Reference" w:semiHidden="0" w:uiPriority="31" w:unhideWhenUsed="0" w:qFormat="1"/>
-    <w:lsdException w:name="Intense Reference" w:semiHidden="0" w:uiPriority="32" w:unhideWhenUsed="0" w:qFormat="1"/>
-    <w:lsdException w:name="Book Title" w:semiHidden="0" w:uiPriority="33" w:unhideWhenUsed="0" w:qFormat="1"/>
-    <w:lsdException w:name="Bibliography" w:uiPriority="37"/>
-    <w:lsdException w:name="TOC Heading" w:uiPriority="39" w:qFormat="1"/>
-  </w:latentStyles>
-  <w:style w:type="paragraph" w:default="1" w:styleId="Normal">
-    <w:name w:val="Normal"/>
-    <w:qFormat/>
-  </w:style>
-  <w:style w:type="paragraph" w:styleId="Ttulo1">
-    <w:name w:val="heading 1"/>
-    <w:basedOn w:val="Normal"/>
-    <w:next w:val="Normal"/>
-    <w:link w:val="Ttulo1Car"/>
-    <w:uiPriority w:val="9"/>
-    <w:qFormat/>
-    <w:rsid w:val="00AB52EA"/>
-    <w:pPr>
-      <w:keepNext/>
-      <w:keepLines/>
-      <w:spacing w:before="240"/>
-      <w:outlineLvl w:val="0"/>
-    </w:pPr>
-    <w:rPr>
-      <w:rFonts w:asciiTheme="majorHAnsi" w:eastAsiaTheme="majorEastAsia" w:hAnsiTheme="majorHAnsi" w:cs="Mangal"/>
-      <w:color w:val="365F91" w:themeColor="accent1" w:themeShade="BF"/>
-      <w:sz w:val="32"/>
-      <w:szCs w:val="29"/>
-    </w:rPr>
-  </w:style>
-  <w:style w:type="paragraph" w:styleId="Ttulo2">
-    <w:name w:val="heading 2"/>
-    <w:basedOn w:val="Normal"/>
-    <w:next w:val="Normal"/>
-    <w:link w:val="Ttulo2Car"/>
-    <w:uiPriority w:val="9"/>
-    <w:unhideWhenUsed/>
-    <w:qFormat/>
-    <w:rsid w:val="009D542E"/>
-    <w:pPr>
-      <w:keepNext/>
-      <w:keepLines/>
-      <w:spacing w:before="40"/>
-      <w:outlineLvl w:val="1"/>
-    </w:pPr>
-    <w:rPr>
-      <w:rFonts w:asciiTheme="majorHAnsi" w:eastAsiaTheme="majorEastAsia" w:hAnsiTheme="majorHAnsi" w:cs="Mangal"/>
-      <w:color w:val="365F91" w:themeColor="accent1" w:themeShade="BF"/>
-      <w:sz w:val="26"/>
-      <w:szCs w:val="23"/>
-    </w:rPr>
-  </w:style>
-  <w:style w:type="character" w:default="1" w:styleId="Fuentedeprrafopredeter">
-    <w:name w:val="Default Paragraph Font"/>
-    <w:uiPriority w:val="1"/>
-    <w:semiHidden/>
-    <w:unhideWhenUsed/>
-  </w:style>
-  <w:style w:type="table" w:default="1" w:styleId="Tablanormal">
-    <w:name w:val="Normal Table"/>
-    <w:uiPriority w:val="99"/>
-    <w:semiHidden/>
-    <w:unhideWhenUsed/>
-    <w:tblPr>
-      <w:tblInd w:w="0" w:type="dxa"/>
-      <w:tblCellMar>
-        <w:top w:w="0" w:type="dxa"/>
-        <w:left w:w="108" w:type="dxa"/>
-        <w:bottom w:w="0" w:type="dxa"/>
-        <w:right w:w="108" w:type="dxa"/>
-      </w:tblCellMar>
-    </w:tblPr>
-  </w:style>
-  <w:style w:type="numbering" w:default="1" w:styleId="Sinlista">
-    <w:name w:val="No List"/>
-    <w:uiPriority w:val="99"/>
-    <w:semiHidden/>
-    <w:unhideWhenUsed/>
-  </w:style>
-  <w:style w:type="paragraph" w:customStyle="1" w:styleId="Standard">
-    <w:name w:val="Standard"/>
-  </w:style>
-  <w:style w:type="paragraph" w:styleId="Encabezado">
-    <w:name w:val="header"/>
-    <w:basedOn w:val="Standard"/>
-    <w:next w:val="Textbody"/>
-    <w:pPr>
-      <w:keepNext/>
-      <w:spacing w:before="240" w:after="120"/>
-    </w:pPr>
-    <w:rPr>
-      <w:rFonts w:ascii="Liberation Sans" w:hAnsi="Liberation Sans"/>
-      <w:sz w:val="28"/>
-      <w:szCs w:val="28"/>
-    </w:rPr>
-  </w:style>
-  <w:style w:type="paragraph" w:customStyle="1" w:styleId="Textbody">
-    <w:name w:val="Text body"/>
-    <w:basedOn w:val="Standard"/>
-    <w:pPr>
-      <w:spacing w:after="120"/>
-    </w:pPr>
-  </w:style>
-  <w:style w:type="paragraph" w:styleId="Lista">
-    <w:name w:val="List"/>
-    <w:basedOn w:val="Textbody"/>
-  </w:style>
-  <w:style w:type="paragraph" w:styleId="Epgrafe">
-    <w:name w:val="caption"/>
-    <w:basedOn w:val="Standard"/>
-    <w:pPr>
-      <w:suppressLineNumbers/>
-      <w:spacing w:before="120" w:after="120"/>
-    </w:pPr>
-    <w:rPr>
-      <w:i/>
-      <w:iCs/>
-    </w:rPr>
-  </w:style>
-  <w:style w:type="paragraph" w:customStyle="1" w:styleId="Index">
-    <w:name w:val="Index"/>
-    <w:basedOn w:val="Standard"/>
-    <w:pPr>
-      <w:suppressLineNumbers/>
-    </w:pPr>
-  </w:style>
-  <w:style w:type="paragraph" w:customStyle="1" w:styleId="TableContents">
-    <w:name w:val="Table Contents"/>
-    <w:basedOn w:val="Standard"/>
-    <w:pPr>
-      <w:suppressLineNumbers/>
-    </w:pPr>
-  </w:style>
-  <w:style w:type="character" w:customStyle="1" w:styleId="Ttulo1Car">
-    <w:name w:val="Título 1 Car"/>
-    <w:basedOn w:val="Fuentedeprrafopredeter"/>
-    <w:link w:val="Ttulo1"/>
-    <w:uiPriority w:val="9"/>
-    <w:rsid w:val="00AB52EA"/>
-    <w:rPr>
-      <w:rFonts w:asciiTheme="majorHAnsi" w:eastAsiaTheme="majorEastAsia" w:hAnsiTheme="majorHAnsi" w:cs="Mangal"/>
-      <w:color w:val="365F91" w:themeColor="accent1" w:themeShade="BF"/>
-      <w:sz w:val="32"/>
-      <w:szCs w:val="29"/>
-    </w:rPr>
-  </w:style>
-  <w:style w:type="character" w:customStyle="1" w:styleId="Ttulo2Car">
-    <w:name w:val="Título 2 Car"/>
-    <w:basedOn w:val="Fuentedeprrafopredeter"/>
-    <w:link w:val="Ttulo2"/>
-    <w:uiPriority w:val="9"/>
-    <w:rsid w:val="009D542E"/>
-    <w:rPr>
-      <w:rFonts w:asciiTheme="majorHAnsi" w:eastAsiaTheme="majorEastAsia" w:hAnsiTheme="majorHAnsi" w:cs="Mangal"/>
-      <w:color w:val="365F91" w:themeColor="accent1" w:themeShade="BF"/>
-      <w:sz w:val="26"/>
-      <w:szCs w:val="23"/>
-    </w:rPr>
-  </w:style>
-  <w:style w:type="paragraph" w:styleId="TtulodeTDC">
-    <w:name w:val="TOC Heading"/>
-    <w:basedOn w:val="Ttulo1"/>
-    <w:next w:val="Normal"/>
-    <w:uiPriority w:val="39"/>
-    <w:unhideWhenUsed/>
-    <w:qFormat/>
-    <w:rsid w:val="007373B8"/>
-    <w:pPr>
-      <w:widowControl/>
-      <w:suppressAutoHyphens w:val="0"/>
-      <w:autoSpaceDN/>
-      <w:spacing w:line="259" w:lineRule="auto"/>
-      <w:textAlignment w:val="auto"/>
-      <w:outlineLvl w:val="9"/>
-    </w:pPr>
-    <w:rPr>
-      <w:rFonts w:cstheme="majorBidi"/>
-      <w:kern w:val="0"/>
-      <w:szCs w:val="32"/>
-      <w:lang w:val="en-US" w:eastAsia="en-US" w:bidi="ar-SA"/>
-    </w:rPr>
-  </w:style>
-  <w:style w:type="paragraph" w:styleId="TDC1">
-    <w:name w:val="toc 1"/>
-    <w:basedOn w:val="Normal"/>
-    <w:next w:val="Normal"/>
-    <w:autoRedefine/>
-    <w:uiPriority w:val="39"/>
-    <w:unhideWhenUsed/>
-    <w:rsid w:val="007373B8"/>
-    <w:pPr>
-      <w:spacing w:after="100"/>
-    </w:pPr>
-    <w:rPr>
-      <w:rFonts w:cs="Mangal"/>
-      <w:szCs w:val="21"/>
-    </w:rPr>
-  </w:style>
-  <w:style w:type="paragraph" w:styleId="TDC2">
-    <w:name w:val="toc 2"/>
-    <w:basedOn w:val="Normal"/>
-    <w:next w:val="Normal"/>
-    <w:autoRedefine/>
-    <w:uiPriority w:val="39"/>
-    <w:unhideWhenUsed/>
-    <w:rsid w:val="007373B8"/>
-    <w:pPr>
-      <w:spacing w:after="100"/>
-      <w:ind w:left="240"/>
-    </w:pPr>
-    <w:rPr>
-      <w:rFonts w:cs="Mangal"/>
-      <w:szCs w:val="21"/>
-    </w:rPr>
-  </w:style>
-  <w:style w:type="character" w:styleId="Hipervnculo">
-    <w:name w:val="Hyperlink"/>
-    <w:basedOn w:val="Fuentedeprrafopredeter"/>
-    <w:uiPriority w:val="99"/>
-    <w:unhideWhenUsed/>
-    <w:rsid w:val="007373B8"/>
-    <w:rPr>
-      <w:color w:val="0000FF" w:themeColor="hyperlink"/>
-      <w:u w:val="single"/>
-    </w:rPr>
-  </w:style>
-  <w:style w:type="paragraph" w:styleId="Textodeglobo">
-    <w:name w:val="Balloon Text"/>
-    <w:basedOn w:val="Normal"/>
-    <w:link w:val="TextodegloboCar"/>
-    <w:uiPriority w:val="99"/>
-    <w:semiHidden/>
-    <w:unhideWhenUsed/>
-    <w:rsid w:val="00087309"/>
-    <w:rPr>
-      <w:rFonts w:ascii="Tahoma" w:hAnsi="Tahoma" w:cs="Mangal"/>
-      <w:sz w:val="16"/>
-      <w:szCs w:val="14"/>
-    </w:rPr>
-  </w:style>
-  <w:style w:type="character" w:customStyle="1" w:styleId="TextodegloboCar">
-    <w:name w:val="Texto de globo Car"/>
-    <w:basedOn w:val="Fuentedeprrafopredeter"/>
-    <w:link w:val="Textodeglobo"/>
+  <w:style w:type="character" w:customStyle="1" w:styleId="BalloonTextChar">
+    <w:name w:val="Balloon Text Char"/>
+    <w:basedOn w:val="DefaultParagraphFont"/>
+    <w:link w:val="BalloonText"/>
     <w:uiPriority w:val="99"/>
     <w:semiHidden/>
     <w:rsid w:val="00087309"/>
@@ -4168,7 +3841,7 @@
 </file>
 
 <file path=customXml/itemProps1.xml><?xml version="1.0" encoding="utf-8"?>
-<ds:datastoreItem xmlns:ds="http://schemas.openxmlformats.org/officeDocument/2006/customXml" ds:itemID="{AE2F8258-BC16-4D61-8E2A-C58B31AB28FD}">
+<ds:datastoreItem xmlns:ds="http://schemas.openxmlformats.org/officeDocument/2006/customXml" ds:itemID="{E1772521-93A6-4323-95C7-525ACF33DF7A}">
   <ds:schemaRefs>
     <ds:schemaRef ds:uri="http://schemas.openxmlformats.org/officeDocument/2006/bibliography"/>
   </ds:schemaRefs>

</xml_diff>